<commit_message>
add my middle name
</commit_message>
<xml_diff>
--- a/курсач БД.docx
+++ b/курсач БД.docx
@@ -1,6 +1,6 @@
 
 <file path=word/document.xml><?xml version="1.0" encoding="utf-8"?>
-<w:document xmlns:wpc="http://schemas.microsoft.com/office/word/2010/wordprocessingCanvas" xmlns:cx="http://schemas.microsoft.com/office/drawing/2014/chartex" xmlns:mc="http://schemas.openxmlformats.org/markup-compatibility/2006" xmlns:o="urn:schemas-microsoft-com:office:office" xmlns:r="http://schemas.openxmlformats.org/officeDocument/2006/relationships" xmlns:m="http://schemas.openxmlformats.org/officeDocument/2006/math" xmlns:v="urn:schemas-microsoft-com:vml" xmlns:wp14="http://schemas.microsoft.com/office/word/2010/wordprocessingDrawing" xmlns:wp="http://schemas.openxmlformats.org/drawingml/2006/wordprocessingDrawing" xmlns:w10="urn:schemas-microsoft-com:office:word" xmlns:w="http://schemas.openxmlformats.org/wordprocessingml/2006/main" xmlns:w14="http://schemas.microsoft.com/office/word/2010/wordml" xmlns:w15="http://schemas.microsoft.com/office/word/2012/wordml" xmlns:w16se="http://schemas.microsoft.com/office/word/2015/wordml/symex" xmlns:wpg="http://schemas.microsoft.com/office/word/2010/wordprocessingGroup" xmlns:wpi="http://schemas.microsoft.com/office/word/2010/wordprocessingInk" xmlns:wne="http://schemas.microsoft.com/office/word/2006/wordml" xmlns:wps="http://schemas.microsoft.com/office/word/2010/wordprocessingShape" mc:Ignorable="w14 w15 w16se wp14">
+<w:document xmlns:wpc="http://schemas.microsoft.com/office/word/2010/wordprocessingCanvas" xmlns:cx="http://schemas.microsoft.com/office/drawing/2014/chartex" xmlns:cx1="http://schemas.microsoft.com/office/drawing/2015/9/8/chartex" xmlns:cx2="http://schemas.microsoft.com/office/drawing/2015/10/21/chartex" xmlns:cx3="http://schemas.microsoft.com/office/drawing/2016/5/9/chartex" xmlns:cx4="http://schemas.microsoft.com/office/drawing/2016/5/10/chartex" xmlns:cx5="http://schemas.microsoft.com/office/drawing/2016/5/11/chartex" xmlns:cx6="http://schemas.microsoft.com/office/drawing/2016/5/12/chartex" xmlns:cx7="http://schemas.microsoft.com/office/drawing/2016/5/13/chartex" xmlns:cx8="http://schemas.microsoft.com/office/drawing/2016/5/14/chartex" xmlns:mc="http://schemas.openxmlformats.org/markup-compatibility/2006" xmlns:aink="http://schemas.microsoft.com/office/drawing/2016/ink" xmlns:am3d="http://schemas.microsoft.com/office/drawing/2017/model3d" xmlns:o="urn:schemas-microsoft-com:office:office" xmlns:r="http://schemas.openxmlformats.org/officeDocument/2006/relationships" xmlns:m="http://schemas.openxmlformats.org/officeDocument/2006/math" xmlns:v="urn:schemas-microsoft-com:vml" xmlns:wp14="http://schemas.microsoft.com/office/word/2010/wordprocessingDrawing" xmlns:wp="http://schemas.openxmlformats.org/drawingml/2006/wordprocessingDrawing" xmlns:w10="urn:schemas-microsoft-com:office:word" xmlns:w="http://schemas.openxmlformats.org/wordprocessingml/2006/main" xmlns:w14="http://schemas.microsoft.com/office/word/2010/wordml" xmlns:w15="http://schemas.microsoft.com/office/word/2012/wordml" xmlns:w16cid="http://schemas.microsoft.com/office/word/2016/wordml/cid" xmlns:w16se="http://schemas.microsoft.com/office/word/2015/wordml/symex" xmlns:wpg="http://schemas.microsoft.com/office/word/2010/wordprocessingGroup" xmlns:wpi="http://schemas.microsoft.com/office/word/2010/wordprocessingInk" xmlns:wne="http://schemas.microsoft.com/office/word/2006/wordml" xmlns:wps="http://schemas.microsoft.com/office/word/2010/wordprocessingShape" mc:Ignorable="w14 w15 w16se w16cid wp14">
   <w:body>
     <w:p>
       <w:pPr>
@@ -452,7 +452,6 @@
         </w:rPr>
         <w:t xml:space="preserve"> Захар </w:t>
       </w:r>
-      <w:proofErr w:type="spellStart"/>
       <w:r>
         <w:rPr>
           <w:kern w:val="28"/>
@@ -460,9 +459,8 @@
           <w:szCs w:val="28"/>
           <w:lang w:val="uk-UA"/>
         </w:rPr>
-        <w:t>Батькович</w:t>
-      </w:r>
-      <w:proofErr w:type="spellEnd"/>
+        <w:t>Юрійович</w:t>
+      </w:r>
     </w:p>
     <w:p>
       <w:pPr>
@@ -4845,15 +4843,7 @@
           <w:szCs w:val="28"/>
           <w:lang w:val="uk-UA"/>
         </w:rPr>
-        <w:t>,</w:t>
-      </w:r>
-      <w:r>
-        <w:rPr>
-          <w:sz w:val="28"/>
-          <w:szCs w:val="28"/>
-          <w:lang w:val="uk-UA"/>
-        </w:rPr>
-        <w:t xml:space="preserve"> що вказує на </w:t>
+        <w:t xml:space="preserve">, що вказує на </w:t>
       </w:r>
       <w:r>
         <w:rPr>
@@ -5628,15 +5618,7 @@
                 <w:szCs w:val="28"/>
                 <w:lang w:val="uk-UA"/>
               </w:rPr>
-              <w:t xml:space="preserve">ервинний </w:t>
-            </w:r>
-            <w:r>
-              <w:rPr>
-                <w:sz w:val="28"/>
-                <w:szCs w:val="28"/>
-                <w:lang w:val="uk-UA"/>
-              </w:rPr>
-              <w:t>ключ таблиці</w:t>
+              <w:t>ервинний ключ таблиці</w:t>
             </w:r>
           </w:p>
         </w:tc>
@@ -5990,15 +5972,7 @@
                 <w:szCs w:val="28"/>
                 <w:lang w:val="en-US"/>
               </w:rPr>
-              <w:t>varchar</w:t>
-            </w:r>
-            <w:r>
-              <w:rPr>
-                <w:sz w:val="28"/>
-                <w:szCs w:val="28"/>
-                <w:lang w:val="en-US"/>
-              </w:rPr>
-              <w:t xml:space="preserve"> </w:t>
+              <w:t xml:space="preserve">varchar </w:t>
             </w:r>
             <w:r>
               <w:rPr>
@@ -6324,23 +6298,7 @@
                 <w:szCs w:val="28"/>
                 <w:lang w:val="en-US"/>
               </w:rPr>
-              <w:t>varchar (</w:t>
-            </w:r>
-            <w:r>
-              <w:rPr>
-                <w:sz w:val="28"/>
-                <w:szCs w:val="28"/>
-                <w:lang w:val="en-US"/>
-              </w:rPr>
-              <w:t>255</w:t>
-            </w:r>
-            <w:r>
-              <w:rPr>
-                <w:sz w:val="28"/>
-                <w:szCs w:val="28"/>
-                <w:lang w:val="en-US"/>
-              </w:rPr>
-              <w:t>)</w:t>
+              <w:t>varchar (255)</w:t>
             </w:r>
           </w:p>
         </w:tc>
@@ -6610,15 +6568,7 @@
                 <w:szCs w:val="28"/>
                 <w:lang w:val="uk-UA"/>
               </w:rPr>
-              <w:t xml:space="preserve">назва </w:t>
-            </w:r>
-            <w:r>
-              <w:rPr>
-                <w:sz w:val="28"/>
-                <w:szCs w:val="28"/>
-                <w:lang w:val="uk-UA"/>
-              </w:rPr>
-              <w:t>поставника</w:t>
+              <w:t>назва поставника</w:t>
             </w:r>
           </w:p>
         </w:tc>
@@ -6994,23 +6944,7 @@
                 <w:szCs w:val="28"/>
                 <w:lang w:val="en-US"/>
               </w:rPr>
-              <w:t>varchar (</w:t>
-            </w:r>
-            <w:r>
-              <w:rPr>
-                <w:sz w:val="28"/>
-                <w:szCs w:val="28"/>
-                <w:lang w:val="en-US"/>
-              </w:rPr>
-              <w:t>15</w:t>
-            </w:r>
-            <w:r>
-              <w:rPr>
-                <w:sz w:val="28"/>
-                <w:szCs w:val="28"/>
-                <w:lang w:val="en-US"/>
-              </w:rPr>
-              <w:t>)</w:t>
+              <w:t>varchar (15)</w:t>
             </w:r>
           </w:p>
         </w:tc>
@@ -7158,8 +7092,6 @@
         </w:rPr>
         <w:br w:type="page"/>
       </w:r>
-      <w:bookmarkStart w:id="5" w:name="_GoBack"/>
-      <w:bookmarkEnd w:id="5"/>
     </w:p>
     <w:p>
       <w:pPr>
@@ -7255,7 +7187,7 @@
 </file>
 
 <file path=word/endnotes.xml><?xml version="1.0" encoding="utf-8"?>
-<w:endnotes xmlns:wpc="http://schemas.microsoft.com/office/word/2010/wordprocessingCanvas" xmlns:cx="http://schemas.microsoft.com/office/drawing/2014/chartex" xmlns:mc="http://schemas.openxmlformats.org/markup-compatibility/2006" xmlns:o="urn:schemas-microsoft-com:office:office" xmlns:r="http://schemas.openxmlformats.org/officeDocument/2006/relationships" xmlns:m="http://schemas.openxmlformats.org/officeDocument/2006/math" xmlns:v="urn:schemas-microsoft-com:vml" xmlns:wp14="http://schemas.microsoft.com/office/word/2010/wordprocessingDrawing" xmlns:wp="http://schemas.openxmlformats.org/drawingml/2006/wordprocessingDrawing" xmlns:w10="urn:schemas-microsoft-com:office:word" xmlns:w="http://schemas.openxmlformats.org/wordprocessingml/2006/main" xmlns:w14="http://schemas.microsoft.com/office/word/2010/wordml" xmlns:w15="http://schemas.microsoft.com/office/word/2012/wordml" xmlns:w16se="http://schemas.microsoft.com/office/word/2015/wordml/symex" xmlns:wpg="http://schemas.microsoft.com/office/word/2010/wordprocessingGroup" xmlns:wpi="http://schemas.microsoft.com/office/word/2010/wordprocessingInk" xmlns:wne="http://schemas.microsoft.com/office/word/2006/wordml" xmlns:wps="http://schemas.microsoft.com/office/word/2010/wordprocessingShape" mc:Ignorable="w14 w15 w16se wp14">
+<w:endnotes xmlns:wpc="http://schemas.microsoft.com/office/word/2010/wordprocessingCanvas" xmlns:cx="http://schemas.microsoft.com/office/drawing/2014/chartex" xmlns:cx1="http://schemas.microsoft.com/office/drawing/2015/9/8/chartex" xmlns:cx2="http://schemas.microsoft.com/office/drawing/2015/10/21/chartex" xmlns:cx3="http://schemas.microsoft.com/office/drawing/2016/5/9/chartex" xmlns:cx4="http://schemas.microsoft.com/office/drawing/2016/5/10/chartex" xmlns:cx5="http://schemas.microsoft.com/office/drawing/2016/5/11/chartex" xmlns:cx6="http://schemas.microsoft.com/office/drawing/2016/5/12/chartex" xmlns:cx7="http://schemas.microsoft.com/office/drawing/2016/5/13/chartex" xmlns:cx8="http://schemas.microsoft.com/office/drawing/2016/5/14/chartex" xmlns:mc="http://schemas.openxmlformats.org/markup-compatibility/2006" xmlns:aink="http://schemas.microsoft.com/office/drawing/2016/ink" xmlns:am3d="http://schemas.microsoft.com/office/drawing/2017/model3d" xmlns:o="urn:schemas-microsoft-com:office:office" xmlns:r="http://schemas.openxmlformats.org/officeDocument/2006/relationships" xmlns:m="http://schemas.openxmlformats.org/officeDocument/2006/math" xmlns:v="urn:schemas-microsoft-com:vml" xmlns:wp14="http://schemas.microsoft.com/office/word/2010/wordprocessingDrawing" xmlns:wp="http://schemas.openxmlformats.org/drawingml/2006/wordprocessingDrawing" xmlns:w10="urn:schemas-microsoft-com:office:word" xmlns:w="http://schemas.openxmlformats.org/wordprocessingml/2006/main" xmlns:w14="http://schemas.microsoft.com/office/word/2010/wordml" xmlns:w15="http://schemas.microsoft.com/office/word/2012/wordml" xmlns:w16cid="http://schemas.microsoft.com/office/word/2016/wordml/cid" xmlns:w16se="http://schemas.microsoft.com/office/word/2015/wordml/symex" xmlns:wpg="http://schemas.microsoft.com/office/word/2010/wordprocessingGroup" xmlns:wpi="http://schemas.microsoft.com/office/word/2010/wordprocessingInk" xmlns:wne="http://schemas.microsoft.com/office/word/2006/wordml" xmlns:wps="http://schemas.microsoft.com/office/word/2010/wordprocessingShape" mc:Ignorable="w14 w15 w16se w16cid wp14">
   <w:endnote w:type="separator" w:id="-1">
     <w:p>
       <w:r>
@@ -7274,7 +7206,7 @@
 </file>
 
 <file path=word/footer1.xml><?xml version="1.0" encoding="utf-8"?>
-<w:ftr xmlns:wpc="http://schemas.microsoft.com/office/word/2010/wordprocessingCanvas" xmlns:cx="http://schemas.microsoft.com/office/drawing/2014/chartex" xmlns:mc="http://schemas.openxmlformats.org/markup-compatibility/2006" xmlns:o="urn:schemas-microsoft-com:office:office" xmlns:r="http://schemas.openxmlformats.org/officeDocument/2006/relationships" xmlns:m="http://schemas.openxmlformats.org/officeDocument/2006/math" xmlns:v="urn:schemas-microsoft-com:vml" xmlns:wp14="http://schemas.microsoft.com/office/word/2010/wordprocessingDrawing" xmlns:wp="http://schemas.openxmlformats.org/drawingml/2006/wordprocessingDrawing" xmlns:w10="urn:schemas-microsoft-com:office:word" xmlns:w="http://schemas.openxmlformats.org/wordprocessingml/2006/main" xmlns:w14="http://schemas.microsoft.com/office/word/2010/wordml" xmlns:w15="http://schemas.microsoft.com/office/word/2012/wordml" xmlns:w16se="http://schemas.microsoft.com/office/word/2015/wordml/symex" xmlns:wpg="http://schemas.microsoft.com/office/word/2010/wordprocessingGroup" xmlns:wpi="http://schemas.microsoft.com/office/word/2010/wordprocessingInk" xmlns:wne="http://schemas.microsoft.com/office/word/2006/wordml" xmlns:wps="http://schemas.microsoft.com/office/word/2010/wordprocessingShape" mc:Ignorable="w14 w15 w16se wp14">
+<w:ftr xmlns:wpc="http://schemas.microsoft.com/office/word/2010/wordprocessingCanvas" xmlns:cx="http://schemas.microsoft.com/office/drawing/2014/chartex" xmlns:cx1="http://schemas.microsoft.com/office/drawing/2015/9/8/chartex" xmlns:cx2="http://schemas.microsoft.com/office/drawing/2015/10/21/chartex" xmlns:cx3="http://schemas.microsoft.com/office/drawing/2016/5/9/chartex" xmlns:cx4="http://schemas.microsoft.com/office/drawing/2016/5/10/chartex" xmlns:cx5="http://schemas.microsoft.com/office/drawing/2016/5/11/chartex" xmlns:cx6="http://schemas.microsoft.com/office/drawing/2016/5/12/chartex" xmlns:cx7="http://schemas.microsoft.com/office/drawing/2016/5/13/chartex" xmlns:cx8="http://schemas.microsoft.com/office/drawing/2016/5/14/chartex" xmlns:mc="http://schemas.openxmlformats.org/markup-compatibility/2006" xmlns:aink="http://schemas.microsoft.com/office/drawing/2016/ink" xmlns:am3d="http://schemas.microsoft.com/office/drawing/2017/model3d" xmlns:o="urn:schemas-microsoft-com:office:office" xmlns:r="http://schemas.openxmlformats.org/officeDocument/2006/relationships" xmlns:m="http://schemas.openxmlformats.org/officeDocument/2006/math" xmlns:v="urn:schemas-microsoft-com:vml" xmlns:wp14="http://schemas.microsoft.com/office/word/2010/wordprocessingDrawing" xmlns:wp="http://schemas.openxmlformats.org/drawingml/2006/wordprocessingDrawing" xmlns:w10="urn:schemas-microsoft-com:office:word" xmlns:w="http://schemas.openxmlformats.org/wordprocessingml/2006/main" xmlns:w14="http://schemas.microsoft.com/office/word/2010/wordml" xmlns:w15="http://schemas.microsoft.com/office/word/2012/wordml" xmlns:w16cid="http://schemas.microsoft.com/office/word/2016/wordml/cid" xmlns:w16se="http://schemas.microsoft.com/office/word/2015/wordml/symex" xmlns:wpg="http://schemas.microsoft.com/office/word/2010/wordprocessingGroup" xmlns:wpi="http://schemas.microsoft.com/office/word/2010/wordprocessingInk" xmlns:wne="http://schemas.microsoft.com/office/word/2006/wordml" xmlns:wps="http://schemas.microsoft.com/office/word/2010/wordprocessingShape" mc:Ignorable="w14 w15 w16se w16cid wp14">
   <w:tbl>
     <w:tblPr>
       <w:tblStyle w:val="af1"/>
@@ -7322,7 +7254,7 @@
 </file>
 
 <file path=word/footnotes.xml><?xml version="1.0" encoding="utf-8"?>
-<w:footnotes xmlns:wpc="http://schemas.microsoft.com/office/word/2010/wordprocessingCanvas" xmlns:cx="http://schemas.microsoft.com/office/drawing/2014/chartex" xmlns:mc="http://schemas.openxmlformats.org/markup-compatibility/2006" xmlns:o="urn:schemas-microsoft-com:office:office" xmlns:r="http://schemas.openxmlformats.org/officeDocument/2006/relationships" xmlns:m="http://schemas.openxmlformats.org/officeDocument/2006/math" xmlns:v="urn:schemas-microsoft-com:vml" xmlns:wp14="http://schemas.microsoft.com/office/word/2010/wordprocessingDrawing" xmlns:wp="http://schemas.openxmlformats.org/drawingml/2006/wordprocessingDrawing" xmlns:w10="urn:schemas-microsoft-com:office:word" xmlns:w="http://schemas.openxmlformats.org/wordprocessingml/2006/main" xmlns:w14="http://schemas.microsoft.com/office/word/2010/wordml" xmlns:w15="http://schemas.microsoft.com/office/word/2012/wordml" xmlns:w16se="http://schemas.microsoft.com/office/word/2015/wordml/symex" xmlns:wpg="http://schemas.microsoft.com/office/word/2010/wordprocessingGroup" xmlns:wpi="http://schemas.microsoft.com/office/word/2010/wordprocessingInk" xmlns:wne="http://schemas.microsoft.com/office/word/2006/wordml" xmlns:wps="http://schemas.microsoft.com/office/word/2010/wordprocessingShape" mc:Ignorable="w14 w15 w16se wp14">
+<w:footnotes xmlns:wpc="http://schemas.microsoft.com/office/word/2010/wordprocessingCanvas" xmlns:cx="http://schemas.microsoft.com/office/drawing/2014/chartex" xmlns:cx1="http://schemas.microsoft.com/office/drawing/2015/9/8/chartex" xmlns:cx2="http://schemas.microsoft.com/office/drawing/2015/10/21/chartex" xmlns:cx3="http://schemas.microsoft.com/office/drawing/2016/5/9/chartex" xmlns:cx4="http://schemas.microsoft.com/office/drawing/2016/5/10/chartex" xmlns:cx5="http://schemas.microsoft.com/office/drawing/2016/5/11/chartex" xmlns:cx6="http://schemas.microsoft.com/office/drawing/2016/5/12/chartex" xmlns:cx7="http://schemas.microsoft.com/office/drawing/2016/5/13/chartex" xmlns:cx8="http://schemas.microsoft.com/office/drawing/2016/5/14/chartex" xmlns:mc="http://schemas.openxmlformats.org/markup-compatibility/2006" xmlns:aink="http://schemas.microsoft.com/office/drawing/2016/ink" xmlns:am3d="http://schemas.microsoft.com/office/drawing/2017/model3d" xmlns:o="urn:schemas-microsoft-com:office:office" xmlns:r="http://schemas.openxmlformats.org/officeDocument/2006/relationships" xmlns:m="http://schemas.openxmlformats.org/officeDocument/2006/math" xmlns:v="urn:schemas-microsoft-com:vml" xmlns:wp14="http://schemas.microsoft.com/office/word/2010/wordprocessingDrawing" xmlns:wp="http://schemas.openxmlformats.org/drawingml/2006/wordprocessingDrawing" xmlns:w10="urn:schemas-microsoft-com:office:word" xmlns:w="http://schemas.openxmlformats.org/wordprocessingml/2006/main" xmlns:w14="http://schemas.microsoft.com/office/word/2010/wordml" xmlns:w15="http://schemas.microsoft.com/office/word/2012/wordml" xmlns:w16cid="http://schemas.microsoft.com/office/word/2016/wordml/cid" xmlns:w16se="http://schemas.microsoft.com/office/word/2015/wordml/symex" xmlns:wpg="http://schemas.microsoft.com/office/word/2010/wordprocessingGroup" xmlns:wpi="http://schemas.microsoft.com/office/word/2010/wordprocessingInk" xmlns:wne="http://schemas.microsoft.com/office/word/2006/wordml" xmlns:wps="http://schemas.microsoft.com/office/word/2010/wordprocessingShape" mc:Ignorable="w14 w15 w16se w16cid wp14">
   <w:footnote w:type="separator" w:id="-1">
     <w:p>
       <w:r>
@@ -7341,7 +7273,7 @@
 </file>
 
 <file path=word/header1.xml><?xml version="1.0" encoding="utf-8"?>
-<w:hdr xmlns:wpc="http://schemas.microsoft.com/office/word/2010/wordprocessingCanvas" xmlns:cx="http://schemas.microsoft.com/office/drawing/2014/chartex" xmlns:mc="http://schemas.openxmlformats.org/markup-compatibility/2006" xmlns:o="urn:schemas-microsoft-com:office:office" xmlns:r="http://schemas.openxmlformats.org/officeDocument/2006/relationships" xmlns:m="http://schemas.openxmlformats.org/officeDocument/2006/math" xmlns:v="urn:schemas-microsoft-com:vml" xmlns:wp14="http://schemas.microsoft.com/office/word/2010/wordprocessingDrawing" xmlns:wp="http://schemas.openxmlformats.org/drawingml/2006/wordprocessingDrawing" xmlns:w10="urn:schemas-microsoft-com:office:word" xmlns:w="http://schemas.openxmlformats.org/wordprocessingml/2006/main" xmlns:w14="http://schemas.microsoft.com/office/word/2010/wordml" xmlns:w15="http://schemas.microsoft.com/office/word/2012/wordml" xmlns:w16se="http://schemas.microsoft.com/office/word/2015/wordml/symex" xmlns:wpg="http://schemas.microsoft.com/office/word/2010/wordprocessingGroup" xmlns:wpi="http://schemas.microsoft.com/office/word/2010/wordprocessingInk" xmlns:wne="http://schemas.microsoft.com/office/word/2006/wordml" xmlns:wps="http://schemas.microsoft.com/office/word/2010/wordprocessingShape" mc:Ignorable="w14 w15 w16se wp14">
+<w:hdr xmlns:wpc="http://schemas.microsoft.com/office/word/2010/wordprocessingCanvas" xmlns:cx="http://schemas.microsoft.com/office/drawing/2014/chartex" xmlns:cx1="http://schemas.microsoft.com/office/drawing/2015/9/8/chartex" xmlns:cx2="http://schemas.microsoft.com/office/drawing/2015/10/21/chartex" xmlns:cx3="http://schemas.microsoft.com/office/drawing/2016/5/9/chartex" xmlns:cx4="http://schemas.microsoft.com/office/drawing/2016/5/10/chartex" xmlns:cx5="http://schemas.microsoft.com/office/drawing/2016/5/11/chartex" xmlns:cx6="http://schemas.microsoft.com/office/drawing/2016/5/12/chartex" xmlns:cx7="http://schemas.microsoft.com/office/drawing/2016/5/13/chartex" xmlns:cx8="http://schemas.microsoft.com/office/drawing/2016/5/14/chartex" xmlns:mc="http://schemas.openxmlformats.org/markup-compatibility/2006" xmlns:aink="http://schemas.microsoft.com/office/drawing/2016/ink" xmlns:am3d="http://schemas.microsoft.com/office/drawing/2017/model3d" xmlns:o="urn:schemas-microsoft-com:office:office" xmlns:r="http://schemas.openxmlformats.org/officeDocument/2006/relationships" xmlns:m="http://schemas.openxmlformats.org/officeDocument/2006/math" xmlns:v="urn:schemas-microsoft-com:vml" xmlns:wp14="http://schemas.microsoft.com/office/word/2010/wordprocessingDrawing" xmlns:wp="http://schemas.openxmlformats.org/drawingml/2006/wordprocessingDrawing" xmlns:w10="urn:schemas-microsoft-com:office:word" xmlns:w="http://schemas.openxmlformats.org/wordprocessingml/2006/main" xmlns:w14="http://schemas.microsoft.com/office/word/2010/wordml" xmlns:w15="http://schemas.microsoft.com/office/word/2012/wordml" xmlns:w16cid="http://schemas.microsoft.com/office/word/2016/wordml/cid" xmlns:w16se="http://schemas.microsoft.com/office/word/2015/wordml/symex" xmlns:wpg="http://schemas.microsoft.com/office/word/2010/wordprocessingGroup" xmlns:wpi="http://schemas.microsoft.com/office/word/2010/wordprocessingInk" xmlns:wne="http://schemas.microsoft.com/office/word/2006/wordml" xmlns:wps="http://schemas.microsoft.com/office/word/2010/wordprocessingShape" mc:Ignorable="w14 w15 w16se w16cid wp14">
   <w:sdt>
     <w:sdtPr>
       <w:id w:val="1544402390"/>
@@ -7405,7 +7337,7 @@
 </file>
 
 <file path=word/header2.xml><?xml version="1.0" encoding="utf-8"?>
-<w:hdr xmlns:wpc="http://schemas.microsoft.com/office/word/2010/wordprocessingCanvas" xmlns:cx="http://schemas.microsoft.com/office/drawing/2014/chartex" xmlns:mc="http://schemas.openxmlformats.org/markup-compatibility/2006" xmlns:o="urn:schemas-microsoft-com:office:office" xmlns:r="http://schemas.openxmlformats.org/officeDocument/2006/relationships" xmlns:m="http://schemas.openxmlformats.org/officeDocument/2006/math" xmlns:v="urn:schemas-microsoft-com:vml" xmlns:wp14="http://schemas.microsoft.com/office/word/2010/wordprocessingDrawing" xmlns:wp="http://schemas.openxmlformats.org/drawingml/2006/wordprocessingDrawing" xmlns:w10="urn:schemas-microsoft-com:office:word" xmlns:w="http://schemas.openxmlformats.org/wordprocessingml/2006/main" xmlns:w14="http://schemas.microsoft.com/office/word/2010/wordml" xmlns:w15="http://schemas.microsoft.com/office/word/2012/wordml" xmlns:w16se="http://schemas.microsoft.com/office/word/2015/wordml/symex" xmlns:wpg="http://schemas.microsoft.com/office/word/2010/wordprocessingGroup" xmlns:wpi="http://schemas.microsoft.com/office/word/2010/wordprocessingInk" xmlns:wne="http://schemas.microsoft.com/office/word/2006/wordml" xmlns:wps="http://schemas.microsoft.com/office/word/2010/wordprocessingShape" mc:Ignorable="w14 w15 w16se wp14">
+<w:hdr xmlns:wpc="http://schemas.microsoft.com/office/word/2010/wordprocessingCanvas" xmlns:cx="http://schemas.microsoft.com/office/drawing/2014/chartex" xmlns:cx1="http://schemas.microsoft.com/office/drawing/2015/9/8/chartex" xmlns:cx2="http://schemas.microsoft.com/office/drawing/2015/10/21/chartex" xmlns:cx3="http://schemas.microsoft.com/office/drawing/2016/5/9/chartex" xmlns:cx4="http://schemas.microsoft.com/office/drawing/2016/5/10/chartex" xmlns:cx5="http://schemas.microsoft.com/office/drawing/2016/5/11/chartex" xmlns:cx6="http://schemas.microsoft.com/office/drawing/2016/5/12/chartex" xmlns:cx7="http://schemas.microsoft.com/office/drawing/2016/5/13/chartex" xmlns:cx8="http://schemas.microsoft.com/office/drawing/2016/5/14/chartex" xmlns:mc="http://schemas.openxmlformats.org/markup-compatibility/2006" xmlns:aink="http://schemas.microsoft.com/office/drawing/2016/ink" xmlns:am3d="http://schemas.microsoft.com/office/drawing/2017/model3d" xmlns:o="urn:schemas-microsoft-com:office:office" xmlns:r="http://schemas.openxmlformats.org/officeDocument/2006/relationships" xmlns:m="http://schemas.openxmlformats.org/officeDocument/2006/math" xmlns:v="urn:schemas-microsoft-com:vml" xmlns:wp14="http://schemas.microsoft.com/office/word/2010/wordprocessingDrawing" xmlns:wp="http://schemas.openxmlformats.org/drawingml/2006/wordprocessingDrawing" xmlns:w10="urn:schemas-microsoft-com:office:word" xmlns:w="http://schemas.openxmlformats.org/wordprocessingml/2006/main" xmlns:w14="http://schemas.microsoft.com/office/word/2010/wordml" xmlns:w15="http://schemas.microsoft.com/office/word/2012/wordml" xmlns:w16cid="http://schemas.microsoft.com/office/word/2016/wordml/cid" xmlns:w16se="http://schemas.microsoft.com/office/word/2015/wordml/symex" xmlns:wpg="http://schemas.microsoft.com/office/word/2010/wordprocessingGroup" xmlns:wpi="http://schemas.microsoft.com/office/word/2010/wordprocessingInk" xmlns:wne="http://schemas.microsoft.com/office/word/2006/wordml" xmlns:wps="http://schemas.microsoft.com/office/word/2010/wordprocessingShape" mc:Ignorable="w14 w15 w16se w16cid wp14">
   <w:sdt>
     <w:sdtPr>
       <w:id w:val="-1329123223"/>
@@ -7478,7 +7410,7 @@
 </file>
 
 <file path=word/numbering.xml><?xml version="1.0" encoding="utf-8"?>
-<w:numbering xmlns:wpc="http://schemas.microsoft.com/office/word/2010/wordprocessingCanvas" xmlns:cx="http://schemas.microsoft.com/office/drawing/2014/chartex" xmlns:mc="http://schemas.openxmlformats.org/markup-compatibility/2006" xmlns:o="urn:schemas-microsoft-com:office:office" xmlns:r="http://schemas.openxmlformats.org/officeDocument/2006/relationships" xmlns:m="http://schemas.openxmlformats.org/officeDocument/2006/math" xmlns:v="urn:schemas-microsoft-com:vml" xmlns:wp14="http://schemas.microsoft.com/office/word/2010/wordprocessingDrawing" xmlns:wp="http://schemas.openxmlformats.org/drawingml/2006/wordprocessingDrawing" xmlns:w10="urn:schemas-microsoft-com:office:word" xmlns:w="http://schemas.openxmlformats.org/wordprocessingml/2006/main" xmlns:w14="http://schemas.microsoft.com/office/word/2010/wordml" xmlns:w15="http://schemas.microsoft.com/office/word/2012/wordml" xmlns:w16se="http://schemas.microsoft.com/office/word/2015/wordml/symex" xmlns:wpg="http://schemas.microsoft.com/office/word/2010/wordprocessingGroup" xmlns:wpi="http://schemas.microsoft.com/office/word/2010/wordprocessingInk" xmlns:wne="http://schemas.microsoft.com/office/word/2006/wordml" xmlns:wps="http://schemas.microsoft.com/office/word/2010/wordprocessingShape" mc:Ignorable="w14 w15 w16se wp14">
+<w:numbering xmlns:wpc="http://schemas.microsoft.com/office/word/2010/wordprocessingCanvas" xmlns:cx="http://schemas.microsoft.com/office/drawing/2014/chartex" xmlns:cx1="http://schemas.microsoft.com/office/drawing/2015/9/8/chartex" xmlns:cx2="http://schemas.microsoft.com/office/drawing/2015/10/21/chartex" xmlns:cx3="http://schemas.microsoft.com/office/drawing/2016/5/9/chartex" xmlns:cx4="http://schemas.microsoft.com/office/drawing/2016/5/10/chartex" xmlns:cx5="http://schemas.microsoft.com/office/drawing/2016/5/11/chartex" xmlns:cx6="http://schemas.microsoft.com/office/drawing/2016/5/12/chartex" xmlns:cx7="http://schemas.microsoft.com/office/drawing/2016/5/13/chartex" xmlns:cx8="http://schemas.microsoft.com/office/drawing/2016/5/14/chartex" xmlns:mc="http://schemas.openxmlformats.org/markup-compatibility/2006" xmlns:aink="http://schemas.microsoft.com/office/drawing/2016/ink" xmlns:am3d="http://schemas.microsoft.com/office/drawing/2017/model3d" xmlns:o="urn:schemas-microsoft-com:office:office" xmlns:r="http://schemas.openxmlformats.org/officeDocument/2006/relationships" xmlns:m="http://schemas.openxmlformats.org/officeDocument/2006/math" xmlns:v="urn:schemas-microsoft-com:vml" xmlns:wp14="http://schemas.microsoft.com/office/word/2010/wordprocessingDrawing" xmlns:wp="http://schemas.openxmlformats.org/drawingml/2006/wordprocessingDrawing" xmlns:w10="urn:schemas-microsoft-com:office:word" xmlns:w="http://schemas.openxmlformats.org/wordprocessingml/2006/main" xmlns:w14="http://schemas.microsoft.com/office/word/2010/wordml" xmlns:w15="http://schemas.microsoft.com/office/word/2012/wordml" xmlns:w16cid="http://schemas.microsoft.com/office/word/2016/wordml/cid" xmlns:w16se="http://schemas.microsoft.com/office/word/2015/wordml/symex" xmlns:wpg="http://schemas.microsoft.com/office/word/2010/wordprocessingGroup" xmlns:wpi="http://schemas.microsoft.com/office/word/2010/wordprocessingInk" xmlns:wne="http://schemas.microsoft.com/office/word/2006/wordml" xmlns:wps="http://schemas.microsoft.com/office/word/2010/wordprocessingShape" mc:Ignorable="w14 w15 w16se w16cid wp14">
   <w:abstractNum w:abstractNumId="0" w15:restartNumberingAfterBreak="0">
     <w:nsid w:val="08A26321"/>
     <w:multiLevelType w:val="hybridMultilevel"/>
@@ -10101,7 +10033,7 @@
 </file>
 
 <file path=word/styles.xml><?xml version="1.0" encoding="utf-8"?>
-<w:styles xmlns:mc="http://schemas.openxmlformats.org/markup-compatibility/2006" xmlns:r="http://schemas.openxmlformats.org/officeDocument/2006/relationships" xmlns:w="http://schemas.openxmlformats.org/wordprocessingml/2006/main" xmlns:w14="http://schemas.microsoft.com/office/word/2010/wordml" xmlns:w15="http://schemas.microsoft.com/office/word/2012/wordml" xmlns:w16se="http://schemas.microsoft.com/office/word/2015/wordml/symex" mc:Ignorable="w14 w15 w16se">
+<w:styles xmlns:mc="http://schemas.openxmlformats.org/markup-compatibility/2006" xmlns:r="http://schemas.openxmlformats.org/officeDocument/2006/relationships" xmlns:w="http://schemas.openxmlformats.org/wordprocessingml/2006/main" xmlns:w14="http://schemas.microsoft.com/office/word/2010/wordml" xmlns:w15="http://schemas.microsoft.com/office/word/2012/wordml" xmlns:w16cid="http://schemas.microsoft.com/office/word/2016/wordml/cid" xmlns:w16se="http://schemas.microsoft.com/office/word/2015/wordml/symex" mc:Ignorable="w14 w15 w16se w16cid">
   <w:docDefaults>
     <w:rPrDefault>
       <w:rPr>
@@ -10117,7 +10049,7 @@
       </w:pPr>
     </w:pPrDefault>
   </w:docDefaults>
-  <w:latentStyles w:defLockedState="0" w:defUIPriority="99" w:defSemiHidden="0" w:defUnhideWhenUsed="0" w:defQFormat="0" w:count="371">
+  <w:latentStyles w:defLockedState="0" w:defUIPriority="99" w:defSemiHidden="0" w:defUnhideWhenUsed="0" w:defQFormat="0" w:count="376">
     <w:lsdException w:name="Normal" w:uiPriority="0" w:qFormat="1"/>
     <w:lsdException w:name="heading 1" w:uiPriority="0" w:qFormat="1"/>
     <w:lsdException w:name="heading 2" w:semiHidden="1" w:uiPriority="9" w:unhideWhenUsed="1" w:qFormat="1"/>
@@ -10223,7 +10155,6 @@
     <w:lsdException w:name="HTML Sample" w:semiHidden="1" w:unhideWhenUsed="1"/>
     <w:lsdException w:name="HTML Typewriter" w:semiHidden="1" w:unhideWhenUsed="1"/>
     <w:lsdException w:name="HTML Variable" w:semiHidden="1" w:unhideWhenUsed="1"/>
-    <w:lsdException w:name="Normal Table" w:semiHidden="1" w:unhideWhenUsed="1"/>
     <w:lsdException w:name="annotation subject" w:semiHidden="1" w:unhideWhenUsed="1"/>
     <w:lsdException w:name="No List" w:semiHidden="1" w:unhideWhenUsed="1"/>
     <w:lsdException w:name="Outline List 1" w:semiHidden="1" w:unhideWhenUsed="1"/>
@@ -10266,11 +10197,8 @@
     <w:lsdException w:name="Table Contemporary" w:semiHidden="1" w:unhideWhenUsed="1"/>
     <w:lsdException w:name="Table Elegant" w:semiHidden="1" w:unhideWhenUsed="1"/>
     <w:lsdException w:name="Table Professional" w:semiHidden="1" w:unhideWhenUsed="1"/>
-    <w:lsdException w:name="Table Subtle 1" w:semiHidden="1" w:unhideWhenUsed="1"/>
     <w:lsdException w:name="Table Subtle 2" w:semiHidden="1" w:unhideWhenUsed="1"/>
     <w:lsdException w:name="Table Web 1" w:semiHidden="1" w:unhideWhenUsed="1"/>
-    <w:lsdException w:name="Table Web 2" w:semiHidden="1" w:unhideWhenUsed="1"/>
-    <w:lsdException w:name="Table Web 3" w:semiHidden="1" w:unhideWhenUsed="1"/>
     <w:lsdException w:name="Balloon Text" w:semiHidden="1" w:unhideWhenUsed="1"/>
     <w:lsdException w:name="Table Grid" w:uiPriority="39"/>
     <w:lsdException w:name="Table Theme" w:semiHidden="1" w:unhideWhenUsed="1"/>
@@ -10489,6 +10417,11 @@
     <w:lsdException w:name="List Table 5 Dark Accent 6" w:uiPriority="50"/>
     <w:lsdException w:name="List Table 6 Colorful Accent 6" w:uiPriority="51"/>
     <w:lsdException w:name="List Table 7 Colorful Accent 6" w:uiPriority="52"/>
+    <w:lsdException w:name="Mention" w:semiHidden="1" w:unhideWhenUsed="1"/>
+    <w:lsdException w:name="Smart Hyperlink" w:semiHidden="1" w:unhideWhenUsed="1"/>
+    <w:lsdException w:name="Hashtag" w:semiHidden="1" w:unhideWhenUsed="1"/>
+    <w:lsdException w:name="Unresolved Mention" w:semiHidden="1" w:unhideWhenUsed="1"/>
+    <w:lsdException w:name="Smart Link" w:semiHidden="1" w:unhideWhenUsed="1"/>
   </w:latentStyles>
   <w:style w:type="paragraph" w:default="1" w:styleId="a0">
     <w:name w:val="Normal"/>
@@ -10568,6 +10501,7 @@
   <w:style w:type="character" w:default="1" w:styleId="a1">
     <w:name w:val="Default Paragraph Font"/>
     <w:uiPriority w:val="1"/>
+    <w:semiHidden/>
     <w:unhideWhenUsed/>
   </w:style>
   <w:style w:type="table" w:default="1" w:styleId="a2">
@@ -11225,7 +11159,7 @@
 </file>
 
 <file path=customXml/itemProps1.xml><?xml version="1.0" encoding="utf-8"?>
-<ds:datastoreItem xmlns:ds="http://schemas.openxmlformats.org/officeDocument/2006/customXml" ds:itemID="{85E07C74-5FDF-463B-901B-CB2BC00F8BB8}">
+<ds:datastoreItem xmlns:ds="http://schemas.openxmlformats.org/officeDocument/2006/customXml" ds:itemID="{C9DFF109-7B1A-1544-8174-B29EB676F7B3}">
   <ds:schemaRefs>
     <ds:schemaRef ds:uri="http://schemas.openxmlformats.org/officeDocument/2006/bibliography"/>
   </ds:schemaRefs>

</xml_diff>

<commit_message>
add information about DataGrip
</commit_message>
<xml_diff>
--- a/курсач БД.docx
+++ b/курсач БД.docx
@@ -1,6 +1,6 @@
 
 <file path=word/document.xml><?xml version="1.0" encoding="utf-8"?>
-<w:document xmlns:wpc="http://schemas.microsoft.com/office/word/2010/wordprocessingCanvas" xmlns:cx="http://schemas.microsoft.com/office/drawing/2014/chartex" xmlns:mc="http://schemas.openxmlformats.org/markup-compatibility/2006" xmlns:o="urn:schemas-microsoft-com:office:office" xmlns:r="http://schemas.openxmlformats.org/officeDocument/2006/relationships" xmlns:m="http://schemas.openxmlformats.org/officeDocument/2006/math" xmlns:v="urn:schemas-microsoft-com:vml" xmlns:wp14="http://schemas.microsoft.com/office/word/2010/wordprocessingDrawing" xmlns:wp="http://schemas.openxmlformats.org/drawingml/2006/wordprocessingDrawing" xmlns:w10="urn:schemas-microsoft-com:office:word" xmlns:w="http://schemas.openxmlformats.org/wordprocessingml/2006/main" xmlns:w14="http://schemas.microsoft.com/office/word/2010/wordml" xmlns:w15="http://schemas.microsoft.com/office/word/2012/wordml" xmlns:w16se="http://schemas.microsoft.com/office/word/2015/wordml/symex" xmlns:wpg="http://schemas.microsoft.com/office/word/2010/wordprocessingGroup" xmlns:wpi="http://schemas.microsoft.com/office/word/2010/wordprocessingInk" xmlns:wne="http://schemas.microsoft.com/office/word/2006/wordml" xmlns:wps="http://schemas.microsoft.com/office/word/2010/wordprocessingShape" mc:Ignorable="w14 w15 w16se wp14">
+<w:document xmlns:wpc="http://schemas.microsoft.com/office/word/2010/wordprocessingCanvas" xmlns:cx="http://schemas.microsoft.com/office/drawing/2014/chartex" xmlns:cx1="http://schemas.microsoft.com/office/drawing/2015/9/8/chartex" xmlns:cx2="http://schemas.microsoft.com/office/drawing/2015/10/21/chartex" xmlns:cx3="http://schemas.microsoft.com/office/drawing/2016/5/9/chartex" xmlns:cx4="http://schemas.microsoft.com/office/drawing/2016/5/10/chartex" xmlns:cx5="http://schemas.microsoft.com/office/drawing/2016/5/11/chartex" xmlns:cx6="http://schemas.microsoft.com/office/drawing/2016/5/12/chartex" xmlns:cx7="http://schemas.microsoft.com/office/drawing/2016/5/13/chartex" xmlns:cx8="http://schemas.microsoft.com/office/drawing/2016/5/14/chartex" xmlns:mc="http://schemas.openxmlformats.org/markup-compatibility/2006" xmlns:aink="http://schemas.microsoft.com/office/drawing/2016/ink" xmlns:am3d="http://schemas.microsoft.com/office/drawing/2017/model3d" xmlns:o="urn:schemas-microsoft-com:office:office" xmlns:r="http://schemas.openxmlformats.org/officeDocument/2006/relationships" xmlns:m="http://schemas.openxmlformats.org/officeDocument/2006/math" xmlns:v="urn:schemas-microsoft-com:vml" xmlns:wp14="http://schemas.microsoft.com/office/word/2010/wordprocessingDrawing" xmlns:wp="http://schemas.openxmlformats.org/drawingml/2006/wordprocessingDrawing" xmlns:w10="urn:schemas-microsoft-com:office:word" xmlns:w="http://schemas.openxmlformats.org/wordprocessingml/2006/main" xmlns:w14="http://schemas.microsoft.com/office/word/2010/wordml" xmlns:w15="http://schemas.microsoft.com/office/word/2012/wordml" xmlns:w16cid="http://schemas.microsoft.com/office/word/2016/wordml/cid" xmlns:w16se="http://schemas.microsoft.com/office/word/2015/wordml/symex" xmlns:wpg="http://schemas.microsoft.com/office/word/2010/wordprocessingGroup" xmlns:wpi="http://schemas.microsoft.com/office/word/2010/wordprocessingInk" xmlns:wne="http://schemas.microsoft.com/office/word/2006/wordml" xmlns:wps="http://schemas.microsoft.com/office/word/2010/wordprocessingShape" mc:Ignorable="w14 w15 w16se w16cid wp14">
   <w:body>
     <w:p>
       <w:pPr>
@@ -2991,6 +2991,7 @@
         </w:rPr>
         <w:t xml:space="preserve">е у </w:t>
       </w:r>
+      <w:proofErr w:type="spellStart"/>
       <w:r>
         <w:rPr>
           <w:sz w:val="28"/>
@@ -2999,120 +3000,353 @@
         </w:rPr>
         <w:t>SQLyog</w:t>
       </w:r>
-      <w:r>
-        <w:rPr>
-          <w:sz w:val="28"/>
-          <w:szCs w:val="28"/>
+      <w:proofErr w:type="spellEnd"/>
+      <w:r>
+        <w:rPr>
+          <w:sz w:val="28"/>
+          <w:szCs w:val="28"/>
+          <w:lang w:bidi="en-US"/>
+        </w:rPr>
+        <w:t>.</w:t>
+      </w:r>
+    </w:p>
+    <w:p>
+      <w:pPr>
+        <w:pStyle w:val="ad"/>
+        <w:ind w:firstLine="697"/>
+        <w:rPr>
+          <w:b w:val="0"/>
+          <w:lang w:bidi="en-US"/>
+        </w:rPr>
+      </w:pPr>
+      <w:r>
+        <w:rPr>
+          <w:b w:val="0"/>
+          <w:lang w:bidi="en-US"/>
+        </w:rPr>
+        <w:t xml:space="preserve">Програмне забезпечення </w:t>
+      </w:r>
+      <w:r>
+        <w:rPr>
+          <w:b w:val="0"/>
           <w:lang w:val="en-US" w:bidi="en-US"/>
         </w:rPr>
+        <w:t>JetBrains</w:t>
+      </w:r>
+      <w:r>
+        <w:rPr>
+          <w:b w:val="0"/>
+          <w:lang w:bidi="en-US"/>
+        </w:rPr>
+        <w:t xml:space="preserve"> </w:t>
+      </w:r>
+      <w:proofErr w:type="spellStart"/>
+      <w:r>
+        <w:rPr>
+          <w:b w:val="0"/>
+          <w:lang w:val="en-US" w:bidi="en-US"/>
+        </w:rPr>
+        <w:t>DataGrip</w:t>
+      </w:r>
+      <w:proofErr w:type="spellEnd"/>
+      <w:r>
+        <w:rPr>
+          <w:b w:val="0"/>
+          <w:lang w:bidi="en-US"/>
+        </w:rPr>
+        <w:t xml:space="preserve"> є </w:t>
+      </w:r>
+      <w:r>
+        <w:rPr>
+          <w:b w:val="0"/>
+          <w:lang w:val="en-US" w:bidi="en-US"/>
+        </w:rPr>
+        <w:t>IDE</w:t>
+      </w:r>
+      <w:r>
+        <w:rPr>
+          <w:b w:val="0"/>
+          <w:lang w:bidi="en-US"/>
+        </w:rPr>
+        <w:t xml:space="preserve">-інструмент для роботи з базами даних </w:t>
+      </w:r>
+      <w:r>
+        <w:rPr>
+          <w:b w:val="0"/>
+          <w:lang w:val="en-US" w:bidi="en-US"/>
+        </w:rPr>
+        <w:t>MySQL</w:t>
+      </w:r>
+      <w:r>
+        <w:rPr>
+          <w:b w:val="0"/>
+          <w:lang w:bidi="en-US"/>
+        </w:rPr>
+        <w:t xml:space="preserve">, </w:t>
+      </w:r>
+      <w:r>
+        <w:rPr>
+          <w:b w:val="0"/>
+          <w:lang w:val="en-US" w:bidi="en-US"/>
+        </w:rPr>
+        <w:t>PostgreSQL</w:t>
+      </w:r>
+      <w:r>
+        <w:rPr>
+          <w:b w:val="0"/>
+          <w:lang w:bidi="en-US"/>
+        </w:rPr>
+        <w:t xml:space="preserve">, </w:t>
+      </w:r>
+      <w:r>
+        <w:rPr>
+          <w:b w:val="0"/>
+          <w:lang w:val="en-US" w:bidi="en-US"/>
+        </w:rPr>
+        <w:t>Oracle</w:t>
+      </w:r>
+      <w:r>
+        <w:rPr>
+          <w:b w:val="0"/>
+          <w:lang w:bidi="en-US"/>
+        </w:rPr>
+        <w:t xml:space="preserve">, </w:t>
+      </w:r>
+      <w:r>
+        <w:rPr>
+          <w:b w:val="0"/>
+          <w:lang w:val="en-US" w:bidi="en-US"/>
+        </w:rPr>
+        <w:t>SQL</w:t>
+      </w:r>
+      <w:r>
+        <w:rPr>
+          <w:b w:val="0"/>
+          <w:lang w:bidi="en-US"/>
+        </w:rPr>
+        <w:t xml:space="preserve"> </w:t>
+      </w:r>
+      <w:r>
+        <w:rPr>
+          <w:b w:val="0"/>
+          <w:lang w:val="en-US" w:bidi="en-US"/>
+        </w:rPr>
+        <w:t>Server</w:t>
+      </w:r>
+      <w:r>
+        <w:rPr>
+          <w:b w:val="0"/>
+          <w:lang w:bidi="en-US"/>
+        </w:rPr>
+        <w:t xml:space="preserve">, </w:t>
+      </w:r>
+      <w:r>
+        <w:rPr>
+          <w:b w:val="0"/>
+          <w:lang w:val="en-US" w:bidi="en-US"/>
+        </w:rPr>
+        <w:t>Sybase</w:t>
+      </w:r>
+      <w:r>
+        <w:rPr>
+          <w:b w:val="0"/>
+          <w:lang w:bidi="en-US"/>
+        </w:rPr>
+        <w:t xml:space="preserve">, </w:t>
+      </w:r>
+      <w:r>
+        <w:rPr>
+          <w:b w:val="0"/>
+          <w:lang w:val="en-US" w:bidi="en-US"/>
+        </w:rPr>
+        <w:t>DB</w:t>
+      </w:r>
+      <w:r>
+        <w:rPr>
+          <w:b w:val="0"/>
+          <w:lang w:bidi="en-US"/>
+        </w:rPr>
+        <w:t xml:space="preserve">2, </w:t>
+      </w:r>
+      <w:r>
+        <w:rPr>
+          <w:b w:val="0"/>
+          <w:lang w:val="en-US" w:bidi="en-US"/>
+        </w:rPr>
+        <w:t>SQLite</w:t>
+      </w:r>
+      <w:r>
+        <w:rPr>
+          <w:b w:val="0"/>
+          <w:lang w:bidi="en-US"/>
+        </w:rPr>
+        <w:t xml:space="preserve">, </w:t>
+      </w:r>
+      <w:proofErr w:type="spellStart"/>
+      <w:r>
+        <w:rPr>
+          <w:b w:val="0"/>
+          <w:lang w:val="en-US" w:bidi="en-US"/>
+        </w:rPr>
+        <w:t>HyperSQL</w:t>
+      </w:r>
+      <w:proofErr w:type="spellEnd"/>
+      <w:r>
+        <w:rPr>
+          <w:b w:val="0"/>
+          <w:lang w:bidi="en-US"/>
+        </w:rPr>
+        <w:t xml:space="preserve">, </w:t>
+      </w:r>
+      <w:r>
+        <w:rPr>
+          <w:b w:val="0"/>
+          <w:lang w:val="en-US" w:bidi="en-US"/>
+        </w:rPr>
+        <w:t>Apache</w:t>
+      </w:r>
+      <w:r>
+        <w:rPr>
+          <w:b w:val="0"/>
+          <w:lang w:bidi="en-US"/>
+        </w:rPr>
+        <w:t xml:space="preserve"> </w:t>
+      </w:r>
+      <w:r>
+        <w:rPr>
+          <w:b w:val="0"/>
+          <w:lang w:val="en-US" w:bidi="en-US"/>
+        </w:rPr>
+        <w:t>Derby</w:t>
+      </w:r>
+      <w:r>
+        <w:rPr>
+          <w:b w:val="0"/>
+          <w:lang w:bidi="en-US"/>
+        </w:rPr>
+        <w:t xml:space="preserve"> і </w:t>
+      </w:r>
+      <w:r>
+        <w:rPr>
+          <w:b w:val="0"/>
+          <w:lang w:val="en-US" w:bidi="en-US"/>
+        </w:rPr>
+        <w:t>H</w:t>
+      </w:r>
+      <w:r>
+        <w:rPr>
+          <w:b w:val="0"/>
+          <w:lang w:bidi="en-US"/>
+        </w:rPr>
+        <w:t xml:space="preserve">2. Рішення </w:t>
+      </w:r>
+      <w:r>
+        <w:rPr>
+          <w:b w:val="0"/>
+          <w:lang w:val="en-US" w:bidi="en-US"/>
+        </w:rPr>
+        <w:t>JetBrains</w:t>
+      </w:r>
+      <w:r>
+        <w:rPr>
+          <w:b w:val="0"/>
+          <w:lang w:bidi="en-US"/>
+        </w:rPr>
+        <w:t xml:space="preserve"> </w:t>
+      </w:r>
+      <w:proofErr w:type="spellStart"/>
+      <w:r>
+        <w:rPr>
+          <w:b w:val="0"/>
+          <w:lang w:val="en-US" w:bidi="en-US"/>
+        </w:rPr>
+        <w:t>DataGrip</w:t>
+      </w:r>
+      <w:proofErr w:type="spellEnd"/>
+      <w:r>
+        <w:rPr>
+          <w:b w:val="0"/>
+          <w:lang w:bidi="en-US"/>
+        </w:rPr>
+        <w:t xml:space="preserve"> включає потужний текстовий редактор з </w:t>
+      </w:r>
+      <w:proofErr w:type="spellStart"/>
+      <w:r>
+        <w:rPr>
+          <w:b w:val="0"/>
+          <w:lang w:bidi="en-US"/>
+        </w:rPr>
+        <w:t>мультикурсорами</w:t>
+      </w:r>
+      <w:proofErr w:type="spellEnd"/>
+      <w:r>
+        <w:rPr>
+          <w:b w:val="0"/>
+          <w:lang w:bidi="en-US"/>
+        </w:rPr>
+        <w:t>, забезпечує синтаксичн</w:t>
+      </w:r>
+      <w:r>
+        <w:rPr>
+          <w:b w:val="0"/>
+          <w:lang w:bidi="en-US"/>
+        </w:rPr>
+        <w:t>е</w:t>
+      </w:r>
+      <w:r>
+        <w:rPr>
+          <w:b w:val="0"/>
+          <w:lang w:bidi="en-US"/>
+        </w:rPr>
+        <w:t xml:space="preserve"> виділення коду, підтримує інтеграцію з системами контролю версій </w:t>
+      </w:r>
+      <w:r>
+        <w:rPr>
+          <w:b w:val="0"/>
+          <w:lang w:val="en-US" w:bidi="en-US"/>
+        </w:rPr>
+        <w:t>Git</w:t>
+      </w:r>
+      <w:r>
+        <w:rPr>
+          <w:b w:val="0"/>
+          <w:lang w:bidi="en-US"/>
+        </w:rPr>
+        <w:t xml:space="preserve">, </w:t>
+      </w:r>
+      <w:r>
+        <w:rPr>
+          <w:b w:val="0"/>
+          <w:lang w:val="en-US" w:bidi="en-US"/>
+        </w:rPr>
+        <w:t>Subversion</w:t>
+      </w:r>
+      <w:r>
+        <w:rPr>
+          <w:b w:val="0"/>
+          <w:lang w:bidi="en-US"/>
+        </w:rPr>
+        <w:t xml:space="preserve"> і т. </w:t>
+      </w:r>
+      <w:r>
+        <w:rPr>
+          <w:b w:val="0"/>
+          <w:lang w:bidi="en-US"/>
+        </w:rPr>
+        <w:t>д</w:t>
+      </w:r>
+      <w:r>
+        <w:rPr>
+          <w:b w:val="0"/>
+          <w:lang w:bidi="en-US"/>
+        </w:rPr>
         <w:t>.</w:t>
       </w:r>
     </w:p>
     <w:p>
       <w:pPr>
-        <w:tabs>
-          <w:tab w:val="num" w:pos="0"/>
-        </w:tabs>
-        <w:spacing w:line="360" w:lineRule="auto"/>
-        <w:ind w:firstLine="709"/>
-        <w:jc w:val="both"/>
-        <w:rPr>
-          <w:sz w:val="28"/>
-          <w:szCs w:val="28"/>
-          <w:lang w:bidi="en-US"/>
-        </w:rPr>
-      </w:pPr>
-      <w:r>
-        <w:rPr>
-          <w:sz w:val="28"/>
-          <w:szCs w:val="28"/>
-          <w:lang w:val="en-US" w:bidi="en-US"/>
-        </w:rPr>
-        <w:t>DataGrip</w:t>
-      </w:r>
-      <w:r>
-        <w:rPr>
-          <w:sz w:val="28"/>
-          <w:szCs w:val="28"/>
-          <w:lang w:bidi="en-US"/>
-        </w:rPr>
-        <w:t xml:space="preserve"> –</w:t>
-      </w:r>
-      <w:r>
-        <w:rPr>
-          <w:sz w:val="28"/>
-          <w:szCs w:val="28"/>
-          <w:lang w:val="uk-UA" w:bidi="en-US"/>
-        </w:rPr>
-        <w:t xml:space="preserve"> </w:t>
-      </w:r>
-      <w:r>
-        <w:rPr>
-          <w:sz w:val="28"/>
-          <w:szCs w:val="28"/>
-          <w:lang w:val="uk-UA" w:bidi="en-US"/>
-        </w:rPr>
-        <w:t xml:space="preserve">Про </w:t>
-      </w:r>
-      <w:proofErr w:type="spellStart"/>
-      <w:r>
-        <w:rPr>
-          <w:sz w:val="28"/>
-          <w:szCs w:val="28"/>
-          <w:lang w:val="uk-UA" w:bidi="en-US"/>
-        </w:rPr>
-        <w:t>свои</w:t>
-      </w:r>
-      <w:proofErr w:type="spellEnd"/>
-      <w:r>
-        <w:rPr>
-          <w:sz w:val="28"/>
-          <w:szCs w:val="28"/>
-          <w:lang w:val="uk-UA" w:bidi="en-US"/>
-        </w:rPr>
-        <w:t xml:space="preserve"> </w:t>
-      </w:r>
-      <w:proofErr w:type="spellStart"/>
-      <w:r>
-        <w:rPr>
-          <w:sz w:val="28"/>
-          <w:szCs w:val="28"/>
-          <w:lang w:val="uk-UA" w:bidi="en-US"/>
-        </w:rPr>
-        <w:t>джетбрейновские</w:t>
-      </w:r>
-      <w:proofErr w:type="spellEnd"/>
-      <w:r>
-        <w:rPr>
-          <w:sz w:val="28"/>
-          <w:szCs w:val="28"/>
-          <w:lang w:val="uk-UA" w:bidi="en-US"/>
-        </w:rPr>
-        <w:t xml:space="preserve"> </w:t>
-      </w:r>
-      <w:proofErr w:type="spellStart"/>
-      <w:r>
-        <w:rPr>
-          <w:sz w:val="28"/>
-          <w:szCs w:val="28"/>
-          <w:lang w:val="uk-UA" w:bidi="en-US"/>
-        </w:rPr>
-        <w:t>датагрип</w:t>
-      </w:r>
-      <w:proofErr w:type="spellEnd"/>
-      <w:r>
-        <w:rPr>
-          <w:sz w:val="28"/>
-          <w:szCs w:val="28"/>
-          <w:lang w:bidi="en-US"/>
-        </w:rPr>
-        <w:t>ы пишите сами.</w:t>
-      </w:r>
-    </w:p>
-    <w:p>
-      <w:pPr>
         <w:pStyle w:val="ad"/>
-        <w:ind w:firstLine="0"/>
+        <w:ind w:firstLine="697"/>
         <w:rPr>
           <w:lang w:bidi="en-US"/>
         </w:rPr>
@@ -12256,8 +12490,6 @@
         <w:pStyle w:val="ad"/>
         <w:ind w:firstLine="0"/>
       </w:pPr>
-      <w:bookmarkStart w:id="5" w:name="_GoBack"/>
-      <w:bookmarkEnd w:id="5"/>
       <w:r>
         <w:lastRenderedPageBreak/>
         <w:t>4.3 Реалізація запитів на SQL</w:t>
@@ -12403,7 +12635,7 @@
 </file>
 
 <file path=word/endnotes.xml><?xml version="1.0" encoding="utf-8"?>
-<w:endnotes xmlns:wpc="http://schemas.microsoft.com/office/word/2010/wordprocessingCanvas" xmlns:cx="http://schemas.microsoft.com/office/drawing/2014/chartex" xmlns:mc="http://schemas.openxmlformats.org/markup-compatibility/2006" xmlns:o="urn:schemas-microsoft-com:office:office" xmlns:r="http://schemas.openxmlformats.org/officeDocument/2006/relationships" xmlns:m="http://schemas.openxmlformats.org/officeDocument/2006/math" xmlns:v="urn:schemas-microsoft-com:vml" xmlns:wp14="http://schemas.microsoft.com/office/word/2010/wordprocessingDrawing" xmlns:wp="http://schemas.openxmlformats.org/drawingml/2006/wordprocessingDrawing" xmlns:w10="urn:schemas-microsoft-com:office:word" xmlns:w="http://schemas.openxmlformats.org/wordprocessingml/2006/main" xmlns:w14="http://schemas.microsoft.com/office/word/2010/wordml" xmlns:w15="http://schemas.microsoft.com/office/word/2012/wordml" xmlns:w16se="http://schemas.microsoft.com/office/word/2015/wordml/symex" xmlns:wpg="http://schemas.microsoft.com/office/word/2010/wordprocessingGroup" xmlns:wpi="http://schemas.microsoft.com/office/word/2010/wordprocessingInk" xmlns:wne="http://schemas.microsoft.com/office/word/2006/wordml" xmlns:wps="http://schemas.microsoft.com/office/word/2010/wordprocessingShape" mc:Ignorable="w14 w15 w16se wp14">
+<w:endnotes xmlns:wpc="http://schemas.microsoft.com/office/word/2010/wordprocessingCanvas" xmlns:cx="http://schemas.microsoft.com/office/drawing/2014/chartex" xmlns:cx1="http://schemas.microsoft.com/office/drawing/2015/9/8/chartex" xmlns:cx2="http://schemas.microsoft.com/office/drawing/2015/10/21/chartex" xmlns:cx3="http://schemas.microsoft.com/office/drawing/2016/5/9/chartex" xmlns:cx4="http://schemas.microsoft.com/office/drawing/2016/5/10/chartex" xmlns:cx5="http://schemas.microsoft.com/office/drawing/2016/5/11/chartex" xmlns:cx6="http://schemas.microsoft.com/office/drawing/2016/5/12/chartex" xmlns:cx7="http://schemas.microsoft.com/office/drawing/2016/5/13/chartex" xmlns:cx8="http://schemas.microsoft.com/office/drawing/2016/5/14/chartex" xmlns:mc="http://schemas.openxmlformats.org/markup-compatibility/2006" xmlns:aink="http://schemas.microsoft.com/office/drawing/2016/ink" xmlns:am3d="http://schemas.microsoft.com/office/drawing/2017/model3d" xmlns:o="urn:schemas-microsoft-com:office:office" xmlns:r="http://schemas.openxmlformats.org/officeDocument/2006/relationships" xmlns:m="http://schemas.openxmlformats.org/officeDocument/2006/math" xmlns:v="urn:schemas-microsoft-com:vml" xmlns:wp14="http://schemas.microsoft.com/office/word/2010/wordprocessingDrawing" xmlns:wp="http://schemas.openxmlformats.org/drawingml/2006/wordprocessingDrawing" xmlns:w10="urn:schemas-microsoft-com:office:word" xmlns:w="http://schemas.openxmlformats.org/wordprocessingml/2006/main" xmlns:w14="http://schemas.microsoft.com/office/word/2010/wordml" xmlns:w15="http://schemas.microsoft.com/office/word/2012/wordml" xmlns:w16cid="http://schemas.microsoft.com/office/word/2016/wordml/cid" xmlns:w16se="http://schemas.microsoft.com/office/word/2015/wordml/symex" xmlns:wpg="http://schemas.microsoft.com/office/word/2010/wordprocessingGroup" xmlns:wpi="http://schemas.microsoft.com/office/word/2010/wordprocessingInk" xmlns:wne="http://schemas.microsoft.com/office/word/2006/wordml" xmlns:wps="http://schemas.microsoft.com/office/word/2010/wordprocessingShape" mc:Ignorable="w14 w15 w16se w16cid wp14">
   <w:endnote w:type="separator" w:id="-1">
     <w:p>
       <w:r>
@@ -12422,7 +12654,7 @@
 </file>
 
 <file path=word/footer1.xml><?xml version="1.0" encoding="utf-8"?>
-<w:ftr xmlns:wpc="http://schemas.microsoft.com/office/word/2010/wordprocessingCanvas" xmlns:cx="http://schemas.microsoft.com/office/drawing/2014/chartex" xmlns:mc="http://schemas.openxmlformats.org/markup-compatibility/2006" xmlns:o="urn:schemas-microsoft-com:office:office" xmlns:r="http://schemas.openxmlformats.org/officeDocument/2006/relationships" xmlns:m="http://schemas.openxmlformats.org/officeDocument/2006/math" xmlns:v="urn:schemas-microsoft-com:vml" xmlns:wp14="http://schemas.microsoft.com/office/word/2010/wordprocessingDrawing" xmlns:wp="http://schemas.openxmlformats.org/drawingml/2006/wordprocessingDrawing" xmlns:w10="urn:schemas-microsoft-com:office:word" xmlns:w="http://schemas.openxmlformats.org/wordprocessingml/2006/main" xmlns:w14="http://schemas.microsoft.com/office/word/2010/wordml" xmlns:w15="http://schemas.microsoft.com/office/word/2012/wordml" xmlns:w16se="http://schemas.microsoft.com/office/word/2015/wordml/symex" xmlns:wpg="http://schemas.microsoft.com/office/word/2010/wordprocessingGroup" xmlns:wpi="http://schemas.microsoft.com/office/word/2010/wordprocessingInk" xmlns:wne="http://schemas.microsoft.com/office/word/2006/wordml" xmlns:wps="http://schemas.microsoft.com/office/word/2010/wordprocessingShape" mc:Ignorable="w14 w15 w16se wp14">
+<w:ftr xmlns:wpc="http://schemas.microsoft.com/office/word/2010/wordprocessingCanvas" xmlns:cx="http://schemas.microsoft.com/office/drawing/2014/chartex" xmlns:cx1="http://schemas.microsoft.com/office/drawing/2015/9/8/chartex" xmlns:cx2="http://schemas.microsoft.com/office/drawing/2015/10/21/chartex" xmlns:cx3="http://schemas.microsoft.com/office/drawing/2016/5/9/chartex" xmlns:cx4="http://schemas.microsoft.com/office/drawing/2016/5/10/chartex" xmlns:cx5="http://schemas.microsoft.com/office/drawing/2016/5/11/chartex" xmlns:cx6="http://schemas.microsoft.com/office/drawing/2016/5/12/chartex" xmlns:cx7="http://schemas.microsoft.com/office/drawing/2016/5/13/chartex" xmlns:cx8="http://schemas.microsoft.com/office/drawing/2016/5/14/chartex" xmlns:mc="http://schemas.openxmlformats.org/markup-compatibility/2006" xmlns:aink="http://schemas.microsoft.com/office/drawing/2016/ink" xmlns:am3d="http://schemas.microsoft.com/office/drawing/2017/model3d" xmlns:o="urn:schemas-microsoft-com:office:office" xmlns:r="http://schemas.openxmlformats.org/officeDocument/2006/relationships" xmlns:m="http://schemas.openxmlformats.org/officeDocument/2006/math" xmlns:v="urn:schemas-microsoft-com:vml" xmlns:wp14="http://schemas.microsoft.com/office/word/2010/wordprocessingDrawing" xmlns:wp="http://schemas.openxmlformats.org/drawingml/2006/wordprocessingDrawing" xmlns:w10="urn:schemas-microsoft-com:office:word" xmlns:w="http://schemas.openxmlformats.org/wordprocessingml/2006/main" xmlns:w14="http://schemas.microsoft.com/office/word/2010/wordml" xmlns:w15="http://schemas.microsoft.com/office/word/2012/wordml" xmlns:w16cid="http://schemas.microsoft.com/office/word/2016/wordml/cid" xmlns:w16se="http://schemas.microsoft.com/office/word/2015/wordml/symex" xmlns:wpg="http://schemas.microsoft.com/office/word/2010/wordprocessingGroup" xmlns:wpi="http://schemas.microsoft.com/office/word/2010/wordprocessingInk" xmlns:wne="http://schemas.microsoft.com/office/word/2006/wordml" xmlns:wps="http://schemas.microsoft.com/office/word/2010/wordprocessingShape" mc:Ignorable="w14 w15 w16se w16cid wp14">
   <w:tbl>
     <w:tblPr>
       <w:tblStyle w:val="af1"/>
@@ -12470,7 +12702,7 @@
 </file>
 
 <file path=word/footnotes.xml><?xml version="1.0" encoding="utf-8"?>
-<w:footnotes xmlns:wpc="http://schemas.microsoft.com/office/word/2010/wordprocessingCanvas" xmlns:cx="http://schemas.microsoft.com/office/drawing/2014/chartex" xmlns:mc="http://schemas.openxmlformats.org/markup-compatibility/2006" xmlns:o="urn:schemas-microsoft-com:office:office" xmlns:r="http://schemas.openxmlformats.org/officeDocument/2006/relationships" xmlns:m="http://schemas.openxmlformats.org/officeDocument/2006/math" xmlns:v="urn:schemas-microsoft-com:vml" xmlns:wp14="http://schemas.microsoft.com/office/word/2010/wordprocessingDrawing" xmlns:wp="http://schemas.openxmlformats.org/drawingml/2006/wordprocessingDrawing" xmlns:w10="urn:schemas-microsoft-com:office:word" xmlns:w="http://schemas.openxmlformats.org/wordprocessingml/2006/main" xmlns:w14="http://schemas.microsoft.com/office/word/2010/wordml" xmlns:w15="http://schemas.microsoft.com/office/word/2012/wordml" xmlns:w16se="http://schemas.microsoft.com/office/word/2015/wordml/symex" xmlns:wpg="http://schemas.microsoft.com/office/word/2010/wordprocessingGroup" xmlns:wpi="http://schemas.microsoft.com/office/word/2010/wordprocessingInk" xmlns:wne="http://schemas.microsoft.com/office/word/2006/wordml" xmlns:wps="http://schemas.microsoft.com/office/word/2010/wordprocessingShape" mc:Ignorable="w14 w15 w16se wp14">
+<w:footnotes xmlns:wpc="http://schemas.microsoft.com/office/word/2010/wordprocessingCanvas" xmlns:cx="http://schemas.microsoft.com/office/drawing/2014/chartex" xmlns:cx1="http://schemas.microsoft.com/office/drawing/2015/9/8/chartex" xmlns:cx2="http://schemas.microsoft.com/office/drawing/2015/10/21/chartex" xmlns:cx3="http://schemas.microsoft.com/office/drawing/2016/5/9/chartex" xmlns:cx4="http://schemas.microsoft.com/office/drawing/2016/5/10/chartex" xmlns:cx5="http://schemas.microsoft.com/office/drawing/2016/5/11/chartex" xmlns:cx6="http://schemas.microsoft.com/office/drawing/2016/5/12/chartex" xmlns:cx7="http://schemas.microsoft.com/office/drawing/2016/5/13/chartex" xmlns:cx8="http://schemas.microsoft.com/office/drawing/2016/5/14/chartex" xmlns:mc="http://schemas.openxmlformats.org/markup-compatibility/2006" xmlns:aink="http://schemas.microsoft.com/office/drawing/2016/ink" xmlns:am3d="http://schemas.microsoft.com/office/drawing/2017/model3d" xmlns:o="urn:schemas-microsoft-com:office:office" xmlns:r="http://schemas.openxmlformats.org/officeDocument/2006/relationships" xmlns:m="http://schemas.openxmlformats.org/officeDocument/2006/math" xmlns:v="urn:schemas-microsoft-com:vml" xmlns:wp14="http://schemas.microsoft.com/office/word/2010/wordprocessingDrawing" xmlns:wp="http://schemas.openxmlformats.org/drawingml/2006/wordprocessingDrawing" xmlns:w10="urn:schemas-microsoft-com:office:word" xmlns:w="http://schemas.openxmlformats.org/wordprocessingml/2006/main" xmlns:w14="http://schemas.microsoft.com/office/word/2010/wordml" xmlns:w15="http://schemas.microsoft.com/office/word/2012/wordml" xmlns:w16cid="http://schemas.microsoft.com/office/word/2016/wordml/cid" xmlns:w16se="http://schemas.microsoft.com/office/word/2015/wordml/symex" xmlns:wpg="http://schemas.microsoft.com/office/word/2010/wordprocessingGroup" xmlns:wpi="http://schemas.microsoft.com/office/word/2010/wordprocessingInk" xmlns:wne="http://schemas.microsoft.com/office/word/2006/wordml" xmlns:wps="http://schemas.microsoft.com/office/word/2010/wordprocessingShape" mc:Ignorable="w14 w15 w16se w16cid wp14">
   <w:footnote w:type="separator" w:id="-1">
     <w:p>
       <w:r>
@@ -12489,7 +12721,7 @@
 </file>
 
 <file path=word/header1.xml><?xml version="1.0" encoding="utf-8"?>
-<w:hdr xmlns:wpc="http://schemas.microsoft.com/office/word/2010/wordprocessingCanvas" xmlns:cx="http://schemas.microsoft.com/office/drawing/2014/chartex" xmlns:mc="http://schemas.openxmlformats.org/markup-compatibility/2006" xmlns:o="urn:schemas-microsoft-com:office:office" xmlns:r="http://schemas.openxmlformats.org/officeDocument/2006/relationships" xmlns:m="http://schemas.openxmlformats.org/officeDocument/2006/math" xmlns:v="urn:schemas-microsoft-com:vml" xmlns:wp14="http://schemas.microsoft.com/office/word/2010/wordprocessingDrawing" xmlns:wp="http://schemas.openxmlformats.org/drawingml/2006/wordprocessingDrawing" xmlns:w10="urn:schemas-microsoft-com:office:word" xmlns:w="http://schemas.openxmlformats.org/wordprocessingml/2006/main" xmlns:w14="http://schemas.microsoft.com/office/word/2010/wordml" xmlns:w15="http://schemas.microsoft.com/office/word/2012/wordml" xmlns:w16se="http://schemas.microsoft.com/office/word/2015/wordml/symex" xmlns:wpg="http://schemas.microsoft.com/office/word/2010/wordprocessingGroup" xmlns:wpi="http://schemas.microsoft.com/office/word/2010/wordprocessingInk" xmlns:wne="http://schemas.microsoft.com/office/word/2006/wordml" xmlns:wps="http://schemas.microsoft.com/office/word/2010/wordprocessingShape" mc:Ignorable="w14 w15 w16se wp14">
+<w:hdr xmlns:wpc="http://schemas.microsoft.com/office/word/2010/wordprocessingCanvas" xmlns:cx="http://schemas.microsoft.com/office/drawing/2014/chartex" xmlns:cx1="http://schemas.microsoft.com/office/drawing/2015/9/8/chartex" xmlns:cx2="http://schemas.microsoft.com/office/drawing/2015/10/21/chartex" xmlns:cx3="http://schemas.microsoft.com/office/drawing/2016/5/9/chartex" xmlns:cx4="http://schemas.microsoft.com/office/drawing/2016/5/10/chartex" xmlns:cx5="http://schemas.microsoft.com/office/drawing/2016/5/11/chartex" xmlns:cx6="http://schemas.microsoft.com/office/drawing/2016/5/12/chartex" xmlns:cx7="http://schemas.microsoft.com/office/drawing/2016/5/13/chartex" xmlns:cx8="http://schemas.microsoft.com/office/drawing/2016/5/14/chartex" xmlns:mc="http://schemas.openxmlformats.org/markup-compatibility/2006" xmlns:aink="http://schemas.microsoft.com/office/drawing/2016/ink" xmlns:am3d="http://schemas.microsoft.com/office/drawing/2017/model3d" xmlns:o="urn:schemas-microsoft-com:office:office" xmlns:r="http://schemas.openxmlformats.org/officeDocument/2006/relationships" xmlns:m="http://schemas.openxmlformats.org/officeDocument/2006/math" xmlns:v="urn:schemas-microsoft-com:vml" xmlns:wp14="http://schemas.microsoft.com/office/word/2010/wordprocessingDrawing" xmlns:wp="http://schemas.openxmlformats.org/drawingml/2006/wordprocessingDrawing" xmlns:w10="urn:schemas-microsoft-com:office:word" xmlns:w="http://schemas.openxmlformats.org/wordprocessingml/2006/main" xmlns:w14="http://schemas.microsoft.com/office/word/2010/wordml" xmlns:w15="http://schemas.microsoft.com/office/word/2012/wordml" xmlns:w16cid="http://schemas.microsoft.com/office/word/2016/wordml/cid" xmlns:w16se="http://schemas.microsoft.com/office/word/2015/wordml/symex" xmlns:wpg="http://schemas.microsoft.com/office/word/2010/wordprocessingGroup" xmlns:wpi="http://schemas.microsoft.com/office/word/2010/wordprocessingInk" xmlns:wne="http://schemas.microsoft.com/office/word/2006/wordml" xmlns:wps="http://schemas.microsoft.com/office/word/2010/wordprocessingShape" mc:Ignorable="w14 w15 w16se w16cid wp14">
   <w:sdt>
     <w:sdtPr>
       <w:id w:val="1544402390"/>
@@ -12553,7 +12785,7 @@
 </file>
 
 <file path=word/header2.xml><?xml version="1.0" encoding="utf-8"?>
-<w:hdr xmlns:wpc="http://schemas.microsoft.com/office/word/2010/wordprocessingCanvas" xmlns:cx="http://schemas.microsoft.com/office/drawing/2014/chartex" xmlns:mc="http://schemas.openxmlformats.org/markup-compatibility/2006" xmlns:o="urn:schemas-microsoft-com:office:office" xmlns:r="http://schemas.openxmlformats.org/officeDocument/2006/relationships" xmlns:m="http://schemas.openxmlformats.org/officeDocument/2006/math" xmlns:v="urn:schemas-microsoft-com:vml" xmlns:wp14="http://schemas.microsoft.com/office/word/2010/wordprocessingDrawing" xmlns:wp="http://schemas.openxmlformats.org/drawingml/2006/wordprocessingDrawing" xmlns:w10="urn:schemas-microsoft-com:office:word" xmlns:w="http://schemas.openxmlformats.org/wordprocessingml/2006/main" xmlns:w14="http://schemas.microsoft.com/office/word/2010/wordml" xmlns:w15="http://schemas.microsoft.com/office/word/2012/wordml" xmlns:w16se="http://schemas.microsoft.com/office/word/2015/wordml/symex" xmlns:wpg="http://schemas.microsoft.com/office/word/2010/wordprocessingGroup" xmlns:wpi="http://schemas.microsoft.com/office/word/2010/wordprocessingInk" xmlns:wne="http://schemas.microsoft.com/office/word/2006/wordml" xmlns:wps="http://schemas.microsoft.com/office/word/2010/wordprocessingShape" mc:Ignorable="w14 w15 w16se wp14">
+<w:hdr xmlns:wpc="http://schemas.microsoft.com/office/word/2010/wordprocessingCanvas" xmlns:cx="http://schemas.microsoft.com/office/drawing/2014/chartex" xmlns:cx1="http://schemas.microsoft.com/office/drawing/2015/9/8/chartex" xmlns:cx2="http://schemas.microsoft.com/office/drawing/2015/10/21/chartex" xmlns:cx3="http://schemas.microsoft.com/office/drawing/2016/5/9/chartex" xmlns:cx4="http://schemas.microsoft.com/office/drawing/2016/5/10/chartex" xmlns:cx5="http://schemas.microsoft.com/office/drawing/2016/5/11/chartex" xmlns:cx6="http://schemas.microsoft.com/office/drawing/2016/5/12/chartex" xmlns:cx7="http://schemas.microsoft.com/office/drawing/2016/5/13/chartex" xmlns:cx8="http://schemas.microsoft.com/office/drawing/2016/5/14/chartex" xmlns:mc="http://schemas.openxmlformats.org/markup-compatibility/2006" xmlns:aink="http://schemas.microsoft.com/office/drawing/2016/ink" xmlns:am3d="http://schemas.microsoft.com/office/drawing/2017/model3d" xmlns:o="urn:schemas-microsoft-com:office:office" xmlns:r="http://schemas.openxmlformats.org/officeDocument/2006/relationships" xmlns:m="http://schemas.openxmlformats.org/officeDocument/2006/math" xmlns:v="urn:schemas-microsoft-com:vml" xmlns:wp14="http://schemas.microsoft.com/office/word/2010/wordprocessingDrawing" xmlns:wp="http://schemas.openxmlformats.org/drawingml/2006/wordprocessingDrawing" xmlns:w10="urn:schemas-microsoft-com:office:word" xmlns:w="http://schemas.openxmlformats.org/wordprocessingml/2006/main" xmlns:w14="http://schemas.microsoft.com/office/word/2010/wordml" xmlns:w15="http://schemas.microsoft.com/office/word/2012/wordml" xmlns:w16cid="http://schemas.microsoft.com/office/word/2016/wordml/cid" xmlns:w16se="http://schemas.microsoft.com/office/word/2015/wordml/symex" xmlns:wpg="http://schemas.microsoft.com/office/word/2010/wordprocessingGroup" xmlns:wpi="http://schemas.microsoft.com/office/word/2010/wordprocessingInk" xmlns:wne="http://schemas.microsoft.com/office/word/2006/wordml" xmlns:wps="http://schemas.microsoft.com/office/word/2010/wordprocessingShape" mc:Ignorable="w14 w15 w16se w16cid wp14">
   <w:sdt>
     <w:sdtPr>
       <w:id w:val="-1329123223"/>
@@ -12626,7 +12858,7 @@
 </file>
 
 <file path=word/numbering.xml><?xml version="1.0" encoding="utf-8"?>
-<w:numbering xmlns:wpc="http://schemas.microsoft.com/office/word/2010/wordprocessingCanvas" xmlns:cx="http://schemas.microsoft.com/office/drawing/2014/chartex" xmlns:mc="http://schemas.openxmlformats.org/markup-compatibility/2006" xmlns:o="urn:schemas-microsoft-com:office:office" xmlns:r="http://schemas.openxmlformats.org/officeDocument/2006/relationships" xmlns:m="http://schemas.openxmlformats.org/officeDocument/2006/math" xmlns:v="urn:schemas-microsoft-com:vml" xmlns:wp14="http://schemas.microsoft.com/office/word/2010/wordprocessingDrawing" xmlns:wp="http://schemas.openxmlformats.org/drawingml/2006/wordprocessingDrawing" xmlns:w10="urn:schemas-microsoft-com:office:word" xmlns:w="http://schemas.openxmlformats.org/wordprocessingml/2006/main" xmlns:w14="http://schemas.microsoft.com/office/word/2010/wordml" xmlns:w15="http://schemas.microsoft.com/office/word/2012/wordml" xmlns:w16se="http://schemas.microsoft.com/office/word/2015/wordml/symex" xmlns:wpg="http://schemas.microsoft.com/office/word/2010/wordprocessingGroup" xmlns:wpi="http://schemas.microsoft.com/office/word/2010/wordprocessingInk" xmlns:wne="http://schemas.microsoft.com/office/word/2006/wordml" xmlns:wps="http://schemas.microsoft.com/office/word/2010/wordprocessingShape" mc:Ignorable="w14 w15 w16se wp14">
+<w:numbering xmlns:wpc="http://schemas.microsoft.com/office/word/2010/wordprocessingCanvas" xmlns:cx="http://schemas.microsoft.com/office/drawing/2014/chartex" xmlns:cx1="http://schemas.microsoft.com/office/drawing/2015/9/8/chartex" xmlns:cx2="http://schemas.microsoft.com/office/drawing/2015/10/21/chartex" xmlns:cx3="http://schemas.microsoft.com/office/drawing/2016/5/9/chartex" xmlns:cx4="http://schemas.microsoft.com/office/drawing/2016/5/10/chartex" xmlns:cx5="http://schemas.microsoft.com/office/drawing/2016/5/11/chartex" xmlns:cx6="http://schemas.microsoft.com/office/drawing/2016/5/12/chartex" xmlns:cx7="http://schemas.microsoft.com/office/drawing/2016/5/13/chartex" xmlns:cx8="http://schemas.microsoft.com/office/drawing/2016/5/14/chartex" xmlns:mc="http://schemas.openxmlformats.org/markup-compatibility/2006" xmlns:aink="http://schemas.microsoft.com/office/drawing/2016/ink" xmlns:am3d="http://schemas.microsoft.com/office/drawing/2017/model3d" xmlns:o="urn:schemas-microsoft-com:office:office" xmlns:r="http://schemas.openxmlformats.org/officeDocument/2006/relationships" xmlns:m="http://schemas.openxmlformats.org/officeDocument/2006/math" xmlns:v="urn:schemas-microsoft-com:vml" xmlns:wp14="http://schemas.microsoft.com/office/word/2010/wordprocessingDrawing" xmlns:wp="http://schemas.openxmlformats.org/drawingml/2006/wordprocessingDrawing" xmlns:w10="urn:schemas-microsoft-com:office:word" xmlns:w="http://schemas.openxmlformats.org/wordprocessingml/2006/main" xmlns:w14="http://schemas.microsoft.com/office/word/2010/wordml" xmlns:w15="http://schemas.microsoft.com/office/word/2012/wordml" xmlns:w16cid="http://schemas.microsoft.com/office/word/2016/wordml/cid" xmlns:w16se="http://schemas.microsoft.com/office/word/2015/wordml/symex" xmlns:wpg="http://schemas.microsoft.com/office/word/2010/wordprocessingGroup" xmlns:wpi="http://schemas.microsoft.com/office/word/2010/wordprocessingInk" xmlns:wne="http://schemas.microsoft.com/office/word/2006/wordml" xmlns:wps="http://schemas.microsoft.com/office/word/2010/wordprocessingShape" mc:Ignorable="w14 w15 w16se w16cid wp14">
   <w:abstractNum w:abstractNumId="0" w15:restartNumberingAfterBreak="0">
     <w:nsid w:val="08A26321"/>
     <w:multiLevelType w:val="hybridMultilevel"/>
@@ -15856,7 +16088,7 @@
 </file>
 
 <file path=word/styles.xml><?xml version="1.0" encoding="utf-8"?>
-<w:styles xmlns:mc="http://schemas.openxmlformats.org/markup-compatibility/2006" xmlns:r="http://schemas.openxmlformats.org/officeDocument/2006/relationships" xmlns:w="http://schemas.openxmlformats.org/wordprocessingml/2006/main" xmlns:w14="http://schemas.microsoft.com/office/word/2010/wordml" xmlns:w15="http://schemas.microsoft.com/office/word/2012/wordml" xmlns:w16se="http://schemas.microsoft.com/office/word/2015/wordml/symex" mc:Ignorable="w14 w15 w16se">
+<w:styles xmlns:mc="http://schemas.openxmlformats.org/markup-compatibility/2006" xmlns:r="http://schemas.openxmlformats.org/officeDocument/2006/relationships" xmlns:w="http://schemas.openxmlformats.org/wordprocessingml/2006/main" xmlns:w14="http://schemas.microsoft.com/office/word/2010/wordml" xmlns:w15="http://schemas.microsoft.com/office/word/2012/wordml" xmlns:w16cid="http://schemas.microsoft.com/office/word/2016/wordml/cid" xmlns:w16se="http://schemas.microsoft.com/office/word/2015/wordml/symex" mc:Ignorable="w14 w15 w16se w16cid">
   <w:docDefaults>
     <w:rPrDefault>
       <w:rPr>
@@ -15872,7 +16104,7 @@
       </w:pPr>
     </w:pPrDefault>
   </w:docDefaults>
-  <w:latentStyles w:defLockedState="0" w:defUIPriority="99" w:defSemiHidden="0" w:defUnhideWhenUsed="0" w:defQFormat="0" w:count="371">
+  <w:latentStyles w:defLockedState="0" w:defUIPriority="99" w:defSemiHidden="0" w:defUnhideWhenUsed="0" w:defQFormat="0" w:count="376">
     <w:lsdException w:name="Normal" w:uiPriority="0" w:qFormat="1"/>
     <w:lsdException w:name="heading 1" w:uiPriority="0" w:qFormat="1"/>
     <w:lsdException w:name="heading 2" w:semiHidden="1" w:uiPriority="9" w:unhideWhenUsed="1" w:qFormat="1"/>
@@ -15978,7 +16210,6 @@
     <w:lsdException w:name="HTML Sample" w:semiHidden="1" w:unhideWhenUsed="1"/>
     <w:lsdException w:name="HTML Typewriter" w:semiHidden="1" w:unhideWhenUsed="1"/>
     <w:lsdException w:name="HTML Variable" w:semiHidden="1" w:unhideWhenUsed="1"/>
-    <w:lsdException w:name="Normal Table" w:semiHidden="1" w:unhideWhenUsed="1"/>
     <w:lsdException w:name="annotation subject" w:semiHidden="1" w:unhideWhenUsed="1"/>
     <w:lsdException w:name="No List" w:semiHidden="1" w:unhideWhenUsed="1"/>
     <w:lsdException w:name="Outline List 1" w:semiHidden="1" w:unhideWhenUsed="1"/>
@@ -16021,11 +16252,8 @@
     <w:lsdException w:name="Table Contemporary" w:semiHidden="1" w:unhideWhenUsed="1"/>
     <w:lsdException w:name="Table Elegant" w:semiHidden="1" w:unhideWhenUsed="1"/>
     <w:lsdException w:name="Table Professional" w:semiHidden="1" w:unhideWhenUsed="1"/>
-    <w:lsdException w:name="Table Subtle 1" w:semiHidden="1" w:unhideWhenUsed="1"/>
     <w:lsdException w:name="Table Subtle 2" w:semiHidden="1" w:unhideWhenUsed="1"/>
     <w:lsdException w:name="Table Web 1" w:semiHidden="1" w:unhideWhenUsed="1"/>
-    <w:lsdException w:name="Table Web 2" w:semiHidden="1" w:unhideWhenUsed="1"/>
-    <w:lsdException w:name="Table Web 3" w:semiHidden="1" w:unhideWhenUsed="1"/>
     <w:lsdException w:name="Balloon Text" w:semiHidden="1" w:unhideWhenUsed="1"/>
     <w:lsdException w:name="Table Grid" w:uiPriority="39"/>
     <w:lsdException w:name="Table Theme" w:semiHidden="1" w:unhideWhenUsed="1"/>
@@ -16244,6 +16472,11 @@
     <w:lsdException w:name="List Table 5 Dark Accent 6" w:uiPriority="50"/>
     <w:lsdException w:name="List Table 6 Colorful Accent 6" w:uiPriority="51"/>
     <w:lsdException w:name="List Table 7 Colorful Accent 6" w:uiPriority="52"/>
+    <w:lsdException w:name="Mention" w:semiHidden="1" w:unhideWhenUsed="1"/>
+    <w:lsdException w:name="Smart Hyperlink" w:semiHidden="1" w:unhideWhenUsed="1"/>
+    <w:lsdException w:name="Hashtag" w:semiHidden="1" w:unhideWhenUsed="1"/>
+    <w:lsdException w:name="Unresolved Mention" w:semiHidden="1" w:unhideWhenUsed="1"/>
+    <w:lsdException w:name="Smart Link" w:semiHidden="1" w:unhideWhenUsed="1"/>
   </w:latentStyles>
   <w:style w:type="paragraph" w:default="1" w:styleId="a0">
     <w:name w:val="Normal"/>
@@ -17011,7 +17244,7 @@
 </file>
 
 <file path=customXml/itemProps1.xml><?xml version="1.0" encoding="utf-8"?>
-<ds:datastoreItem xmlns:ds="http://schemas.openxmlformats.org/officeDocument/2006/customXml" ds:itemID="{5C770FD2-8BCE-4785-A6EB-3D174E4EF4FB}">
+<ds:datastoreItem xmlns:ds="http://schemas.openxmlformats.org/officeDocument/2006/customXml" ds:itemID="{E3CE0997-190B-E44A-8555-8EF2F872F2EB}">
   <ds:schemaRefs>
     <ds:schemaRef ds:uri="http://schemas.openxmlformats.org/officeDocument/2006/bibliography"/>
   </ds:schemaRefs>

</xml_diff>

<commit_message>
add information about java
</commit_message>
<xml_diff>
--- a/курсач БД.docx
+++ b/курсач БД.docx
@@ -1287,16 +1287,22 @@
         <w:rPr>
           <w:sz w:val="28"/>
           <w:szCs w:val="28"/>
-          <w:lang w:val="uk-UA"/>
-        </w:rPr>
-      </w:pPr>
-      <w:r>
-        <w:rPr>
-          <w:sz w:val="28"/>
-          <w:szCs w:val="28"/>
-          <w:lang w:val="uk-UA"/>
-        </w:rPr>
-        <w:t>БД – база даних.</w:t>
+        </w:rPr>
+      </w:pPr>
+      <w:r>
+        <w:rPr>
+          <w:sz w:val="28"/>
+          <w:szCs w:val="28"/>
+          <w:lang w:val="uk-UA"/>
+        </w:rPr>
+        <w:t>БД – база даних</w:t>
+      </w:r>
+      <w:r>
+        <w:rPr>
+          <w:sz w:val="28"/>
+          <w:szCs w:val="28"/>
+        </w:rPr>
+        <w:t>;</w:t>
       </w:r>
     </w:p>
     <w:p>
@@ -1306,7 +1312,6 @@
           <w:kern w:val="28"/>
           <w:sz w:val="28"/>
           <w:szCs w:val="28"/>
-          <w:lang w:val="uk-UA"/>
         </w:rPr>
       </w:pPr>
       <w:r>
@@ -1335,8 +1340,222 @@
           <w:szCs w:val="28"/>
           <w:lang w:val="uk-UA"/>
         </w:rPr>
-        <w:t xml:space="preserve"> базами даних.</w:t>
-      </w:r>
+        <w:t xml:space="preserve"> базами даних</w:t>
+      </w:r>
+      <w:r>
+        <w:rPr>
+          <w:kern w:val="28"/>
+          <w:sz w:val="28"/>
+          <w:szCs w:val="28"/>
+        </w:rPr>
+        <w:t>;</w:t>
+      </w:r>
+    </w:p>
+    <w:p>
+      <w:pPr>
+        <w:spacing w:after="160" w:line="259" w:lineRule="auto"/>
+        <w:rPr>
+          <w:kern w:val="28"/>
+          <w:sz w:val="28"/>
+          <w:szCs w:val="28"/>
+        </w:rPr>
+      </w:pPr>
+      <w:r>
+        <w:rPr>
+          <w:kern w:val="28"/>
+          <w:sz w:val="28"/>
+          <w:szCs w:val="28"/>
+          <w:lang w:val="uk-UA"/>
+        </w:rPr>
+        <w:tab/>
+      </w:r>
+      <w:r>
+        <w:rPr>
+          <w:sz w:val="28"/>
+          <w:szCs w:val="28"/>
+          <w:lang w:val="uk-UA" w:bidi="en-US"/>
+        </w:rPr>
+        <w:t>ООП</w:t>
+      </w:r>
+      <w:r>
+        <w:rPr>
+          <w:kern w:val="28"/>
+          <w:sz w:val="28"/>
+          <w:szCs w:val="28"/>
+          <w:lang w:val="uk-UA"/>
+        </w:rPr>
+        <w:t xml:space="preserve"> </w:t>
+      </w:r>
+      <w:r>
+        <w:rPr>
+          <w:kern w:val="28"/>
+          <w:sz w:val="28"/>
+          <w:szCs w:val="28"/>
+          <w:lang w:val="uk-UA"/>
+        </w:rPr>
+        <w:t>– об’єктно орієнтоване програмування</w:t>
+      </w:r>
+      <w:r>
+        <w:rPr>
+          <w:kern w:val="28"/>
+          <w:sz w:val="28"/>
+          <w:szCs w:val="28"/>
+        </w:rPr>
+        <w:t>;</w:t>
+      </w:r>
+    </w:p>
+    <w:p>
+      <w:pPr>
+        <w:spacing w:after="160" w:line="259" w:lineRule="auto"/>
+        <w:rPr>
+          <w:kern w:val="28"/>
+          <w:sz w:val="28"/>
+          <w:szCs w:val="28"/>
+          <w:lang w:val="en-US"/>
+        </w:rPr>
+      </w:pPr>
+      <w:r>
+        <w:rPr>
+          <w:kern w:val="28"/>
+          <w:sz w:val="28"/>
+          <w:szCs w:val="28"/>
+          <w:lang w:val="uk-UA"/>
+        </w:rPr>
+        <w:tab/>
+      </w:r>
+      <w:r>
+        <w:rPr>
+          <w:kern w:val="28"/>
+          <w:sz w:val="28"/>
+          <w:szCs w:val="28"/>
+          <w:lang w:val="en-US"/>
+        </w:rPr>
+        <w:t xml:space="preserve">JSP </w:t>
+      </w:r>
+      <w:r>
+        <w:rPr>
+          <w:kern w:val="28"/>
+          <w:sz w:val="28"/>
+          <w:szCs w:val="28"/>
+          <w:lang w:val="uk-UA"/>
+        </w:rPr>
+        <w:t>–</w:t>
+      </w:r>
+      <w:r>
+        <w:rPr>
+          <w:kern w:val="28"/>
+          <w:sz w:val="28"/>
+          <w:szCs w:val="28"/>
+          <w:lang w:val="en-US"/>
+        </w:rPr>
+        <w:t xml:space="preserve"> Java Server Pages;</w:t>
+      </w:r>
+    </w:p>
+    <w:p>
+      <w:pPr>
+        <w:spacing w:after="160" w:line="259" w:lineRule="auto"/>
+        <w:rPr>
+          <w:kern w:val="28"/>
+          <w:sz w:val="28"/>
+          <w:szCs w:val="28"/>
+          <w:lang w:val="en-US"/>
+        </w:rPr>
+      </w:pPr>
+      <w:r>
+        <w:rPr>
+          <w:kern w:val="28"/>
+          <w:sz w:val="28"/>
+          <w:szCs w:val="28"/>
+          <w:lang w:val="en-US"/>
+        </w:rPr>
+        <w:tab/>
+        <w:t xml:space="preserve">JSF </w:t>
+      </w:r>
+      <w:r>
+        <w:rPr>
+          <w:kern w:val="28"/>
+          <w:sz w:val="28"/>
+          <w:szCs w:val="28"/>
+          <w:lang w:val="uk-UA"/>
+        </w:rPr>
+        <w:t>–</w:t>
+      </w:r>
+      <w:r>
+        <w:rPr>
+          <w:kern w:val="28"/>
+          <w:sz w:val="28"/>
+          <w:szCs w:val="28"/>
+          <w:lang w:val="en-US"/>
+        </w:rPr>
+        <w:t xml:space="preserve"> Java Server Faces;</w:t>
+      </w:r>
+    </w:p>
+    <w:p>
+      <w:r>
+        <w:rPr>
+          <w:kern w:val="28"/>
+          <w:sz w:val="28"/>
+          <w:szCs w:val="28"/>
+          <w:lang w:val="en-US"/>
+        </w:rPr>
+        <w:tab/>
+      </w:r>
+      <w:r>
+        <w:t xml:space="preserve">SQL </w:t>
+      </w:r>
+      <w:r>
+        <w:rPr>
+          <w:kern w:val="28"/>
+          <w:sz w:val="28"/>
+          <w:szCs w:val="28"/>
+          <w:lang w:val="uk-UA"/>
+        </w:rPr>
+        <w:t>–</w:t>
+      </w:r>
+      <w:r>
+        <w:rPr>
+          <w:kern w:val="28"/>
+          <w:sz w:val="28"/>
+          <w:szCs w:val="28"/>
+          <w:lang w:val="en-US"/>
+        </w:rPr>
+        <w:t xml:space="preserve"> </w:t>
+      </w:r>
+      <w:proofErr w:type="spellStart"/>
+      <w:r>
+        <w:t>Structured</w:t>
+      </w:r>
+      <w:proofErr w:type="spellEnd"/>
+      <w:r>
+        <w:t xml:space="preserve"> </w:t>
+      </w:r>
+      <w:proofErr w:type="spellStart"/>
+      <w:r>
+        <w:t>Query</w:t>
+      </w:r>
+      <w:proofErr w:type="spellEnd"/>
+      <w:r>
+        <w:t xml:space="preserve"> </w:t>
+      </w:r>
+      <w:proofErr w:type="spellStart"/>
+      <w:r>
+        <w:t>Language</w:t>
+      </w:r>
+      <w:proofErr w:type="spellEnd"/>
+      <w:r>
+        <w:t xml:space="preserve"> </w:t>
+      </w:r>
+    </w:p>
+    <w:p>
+      <w:pPr>
+        <w:spacing w:after="160" w:line="259" w:lineRule="auto"/>
+        <w:rPr>
+          <w:kern w:val="28"/>
+          <w:sz w:val="28"/>
+          <w:szCs w:val="28"/>
+          <w:lang w:val="uk-UA"/>
+        </w:rPr>
+      </w:pPr>
       <w:r>
         <w:rPr>
           <w:kern w:val="28"/>
@@ -2711,7 +2930,7 @@
     <w:p>
       <w:pPr>
         <w:pStyle w:val="ad"/>
-        <w:ind w:firstLine="0"/>
+        <w:ind w:firstLine="708"/>
         <w:rPr>
           <w:lang w:bidi="en-US"/>
         </w:rPr>
@@ -3005,7 +3224,7 @@
         <w:rPr>
           <w:sz w:val="28"/>
           <w:szCs w:val="28"/>
-          <w:lang w:bidi="en-US"/>
+          <w:lang w:val="uk-UA" w:bidi="en-US"/>
         </w:rPr>
         <w:t>.</w:t>
       </w:r>
@@ -3087,7 +3306,7 @@
       <w:r>
         <w:rPr>
           <w:b w:val="0"/>
-          <w:lang w:val="en-US" w:bidi="en-US"/>
+          <w:lang w:bidi="en-US"/>
         </w:rPr>
         <w:t>PostgreSQL</w:t>
       </w:r>
@@ -3101,7 +3320,7 @@
       <w:r>
         <w:rPr>
           <w:b w:val="0"/>
-          <w:lang w:val="en-US" w:bidi="en-US"/>
+          <w:lang w:bidi="en-US"/>
         </w:rPr>
         <w:t>Oracle</w:t>
       </w:r>
@@ -3115,7 +3334,7 @@
       <w:r>
         <w:rPr>
           <w:b w:val="0"/>
-          <w:lang w:val="en-US" w:bidi="en-US"/>
+          <w:lang w:bidi="en-US"/>
         </w:rPr>
         <w:t>SQL</w:t>
       </w:r>
@@ -3129,7 +3348,7 @@
       <w:r>
         <w:rPr>
           <w:b w:val="0"/>
-          <w:lang w:val="en-US" w:bidi="en-US"/>
+          <w:lang w:bidi="en-US"/>
         </w:rPr>
         <w:t>Server</w:t>
       </w:r>
@@ -3143,7 +3362,7 @@
       <w:r>
         <w:rPr>
           <w:b w:val="0"/>
-          <w:lang w:val="en-US" w:bidi="en-US"/>
+          <w:lang w:bidi="en-US"/>
         </w:rPr>
         <w:t>Sybase</w:t>
       </w:r>
@@ -3157,7 +3376,7 @@
       <w:r>
         <w:rPr>
           <w:b w:val="0"/>
-          <w:lang w:val="en-US" w:bidi="en-US"/>
+          <w:lang w:bidi="en-US"/>
         </w:rPr>
         <w:t>DB</w:t>
       </w:r>
@@ -3171,7 +3390,7 @@
       <w:r>
         <w:rPr>
           <w:b w:val="0"/>
-          <w:lang w:val="en-US" w:bidi="en-US"/>
+          <w:lang w:bidi="en-US"/>
         </w:rPr>
         <w:t>SQLite</w:t>
       </w:r>
@@ -3186,7 +3405,7 @@
       <w:r>
         <w:rPr>
           <w:b w:val="0"/>
-          <w:lang w:val="en-US" w:bidi="en-US"/>
+          <w:lang w:bidi="en-US"/>
         </w:rPr>
         <w:t>HyperSQL</w:t>
       </w:r>
@@ -3201,7 +3420,7 @@
       <w:r>
         <w:rPr>
           <w:b w:val="0"/>
-          <w:lang w:val="en-US" w:bidi="en-US"/>
+          <w:lang w:bidi="en-US"/>
         </w:rPr>
         <w:t>Apache</w:t>
       </w:r>
@@ -3215,7 +3434,7 @@
       <w:r>
         <w:rPr>
           <w:b w:val="0"/>
-          <w:lang w:val="en-US" w:bidi="en-US"/>
+          <w:lang w:bidi="en-US"/>
         </w:rPr>
         <w:t>Derby</w:t>
       </w:r>
@@ -3229,7 +3448,7 @@
       <w:r>
         <w:rPr>
           <w:b w:val="0"/>
-          <w:lang w:val="en-US" w:bidi="en-US"/>
+          <w:lang w:bidi="en-US"/>
         </w:rPr>
         <w:t>H</w:t>
       </w:r>
@@ -3243,7 +3462,7 @@
       <w:r>
         <w:rPr>
           <w:b w:val="0"/>
-          <w:lang w:val="en-US" w:bidi="en-US"/>
+          <w:lang w:bidi="en-US"/>
         </w:rPr>
         <w:t>JetBrains</w:t>
       </w:r>
@@ -3258,7 +3477,7 @@
       <w:r>
         <w:rPr>
           <w:b w:val="0"/>
-          <w:lang w:val="en-US" w:bidi="en-US"/>
+          <w:lang w:bidi="en-US"/>
         </w:rPr>
         <w:t>DataGrip</w:t>
       </w:r>
@@ -3303,7 +3522,7 @@
       <w:r>
         <w:rPr>
           <w:b w:val="0"/>
-          <w:lang w:val="en-US" w:bidi="en-US"/>
+          <w:lang w:bidi="en-US"/>
         </w:rPr>
         <w:t>Git</w:t>
       </w:r>
@@ -3317,7 +3536,7 @@
       <w:r>
         <w:rPr>
           <w:b w:val="0"/>
-          <w:lang w:val="en-US" w:bidi="en-US"/>
+          <w:lang w:bidi="en-US"/>
         </w:rPr>
         <w:t>Subversion</w:t>
       </w:r>
@@ -3346,22 +3565,136 @@
     <w:p>
       <w:pPr>
         <w:pStyle w:val="ad"/>
+        <w:ind w:firstLine="708"/>
+        <w:rPr>
+          <w:lang w:bidi="en-US"/>
+        </w:rPr>
+      </w:pPr>
+      <w:r>
+        <w:rPr>
+          <w:lang w:bidi="en-US"/>
+        </w:rPr>
+        <w:t xml:space="preserve">3.3. </w:t>
+      </w:r>
+      <w:r>
+        <w:rPr>
+          <w:lang w:bidi="en-US"/>
+        </w:rPr>
+        <w:t>Мова програмування, інструменти та бібліотеки</w:t>
+      </w:r>
+    </w:p>
+    <w:p>
+      <w:pPr>
+        <w:pStyle w:val="ad"/>
         <w:ind w:firstLine="697"/>
         <w:rPr>
+          <w:b w:val="0"/>
           <w:lang w:bidi="en-US"/>
         </w:rPr>
       </w:pPr>
       <w:r>
         <w:rPr>
+          <w:b w:val="0"/>
           <w:lang w:bidi="en-US"/>
         </w:rPr>
-        <w:t xml:space="preserve">3.3. </w:t>
-      </w:r>
-      <w:r>
-        <w:rPr>
+        <w:t xml:space="preserve">Для програмування backend частини веб-сайту що розробляється було використано мову програмування java в поєднанні з декількома бібліотеками та одним </w:t>
+      </w:r>
+      <w:proofErr w:type="spellStart"/>
+      <w:r>
+        <w:rPr>
+          <w:b w:val="0"/>
           <w:lang w:bidi="en-US"/>
         </w:rPr>
-        <w:t>Мова програмування, інструменти та бібліотеки</w:t>
+        <w:t>фреймворком</w:t>
+      </w:r>
+      <w:proofErr w:type="spellEnd"/>
+      <w:r>
+        <w:rPr>
+          <w:b w:val="0"/>
+          <w:lang w:bidi="en-US"/>
+        </w:rPr>
+        <w:t>.</w:t>
+      </w:r>
+      <w:r>
+        <w:rPr>
+          <w:b w:val="0"/>
+          <w:lang w:bidi="en-US"/>
+        </w:rPr>
+        <w:t xml:space="preserve"> Java була обрана за низкою причин, по перше це мова яка реалізую принципи ООП</w:t>
+      </w:r>
+      <w:r>
+        <w:rPr>
+          <w:b w:val="0"/>
+          <w:lang w:bidi="en-US"/>
+        </w:rPr>
+        <w:t xml:space="preserve">, по друге є великий вибір бібліотек, отже є можливість підібрати бібліотеки які максимально відповідають нашим вимогам, і остання та не за значенням причина це </w:t>
+      </w:r>
+      <w:r>
+        <w:rPr>
+          <w:b w:val="0"/>
+          <w:lang w:bidi="en-US"/>
+        </w:rPr>
+        <w:t xml:space="preserve">наявність декількох систем збірки застосунку. За сервер застосунку було обрано </w:t>
+      </w:r>
+      <w:r>
+        <w:rPr>
+          <w:b w:val="0"/>
+          <w:lang w:bidi="en-US"/>
+        </w:rPr>
+        <w:t>Apache Tomcat</w:t>
+      </w:r>
+      <w:r>
+        <w:rPr>
+          <w:b w:val="0"/>
+          <w:lang w:bidi="en-US"/>
+        </w:rPr>
+        <w:t xml:space="preserve">, він </w:t>
+      </w:r>
+      <w:proofErr w:type="spellStart"/>
+      <w:r>
+        <w:rPr>
+          <w:b w:val="0"/>
+          <w:lang w:bidi="en-US"/>
+        </w:rPr>
+        <w:t>процює</w:t>
+      </w:r>
+      <w:proofErr w:type="spellEnd"/>
+      <w:r>
+        <w:rPr>
+          <w:b w:val="0"/>
+          <w:lang w:bidi="en-US"/>
+        </w:rPr>
+        <w:t xml:space="preserve"> у ролі контейнера </w:t>
+      </w:r>
+      <w:proofErr w:type="spellStart"/>
+      <w:r>
+        <w:rPr>
+          <w:b w:val="0"/>
+          <w:lang w:bidi="en-US"/>
+        </w:rPr>
+        <w:t>сервлетів</w:t>
+      </w:r>
+      <w:proofErr w:type="spellEnd"/>
+      <w:r>
+        <w:rPr>
+          <w:b w:val="0"/>
+          <w:lang w:bidi="en-US"/>
+        </w:rPr>
+        <w:t xml:space="preserve"> та реалізує специфікацію </w:t>
+      </w:r>
+      <w:r>
+        <w:rPr>
+          <w:b w:val="0"/>
+          <w:lang w:bidi="en-US"/>
+        </w:rPr>
+        <w:t>JSP</w:t>
+      </w:r>
+      <w:r>
+        <w:rPr>
+          <w:b w:val="0"/>
+          <w:lang w:bidi="en-US"/>
+        </w:rPr>
+        <w:t xml:space="preserve"> та JSF.</w:t>
       </w:r>
     </w:p>
     <w:p>
@@ -3375,101 +3708,840 @@
         <w:rPr>
           <w:sz w:val="28"/>
           <w:szCs w:val="28"/>
-          <w:lang w:bidi="en-US"/>
-        </w:rPr>
-      </w:pPr>
-      <w:r>
-        <w:rPr>
-          <w:sz w:val="28"/>
-          <w:szCs w:val="28"/>
-          <w:lang w:bidi="en-US"/>
-        </w:rPr>
-        <w:t xml:space="preserve">ну я не знаю про эту вашу </w:t>
+          <w:lang w:val="uk-UA" w:bidi="en-US"/>
+        </w:rPr>
+      </w:pPr>
+      <w:r>
+        <w:rPr>
+          <w:sz w:val="28"/>
+          <w:szCs w:val="28"/>
+          <w:lang w:val="uk-UA" w:bidi="en-US"/>
+        </w:rPr>
+        <w:t xml:space="preserve">Більш детально про бібліотеки, </w:t>
       </w:r>
       <w:proofErr w:type="spellStart"/>
       <w:r>
         <w:rPr>
           <w:sz w:val="28"/>
           <w:szCs w:val="28"/>
-          <w:lang w:bidi="en-US"/>
-        </w:rPr>
-        <w:t>джаву</w:t>
+          <w:lang w:val="uk-UA" w:bidi="en-US"/>
+        </w:rPr>
+        <w:t>фреймвокр</w:t>
       </w:r>
       <w:proofErr w:type="spellEnd"/>
       <w:r>
         <w:rPr>
           <w:sz w:val="28"/>
           <w:szCs w:val="28"/>
-          <w:lang w:bidi="en-US"/>
-        </w:rPr>
-        <w:t xml:space="preserve">, че там используется и </w:t>
+          <w:lang w:val="uk-UA" w:bidi="en-US"/>
+        </w:rPr>
+        <w:t xml:space="preserve"> та систему збірки:</w:t>
+      </w:r>
+    </w:p>
+    <w:p>
+      <w:pPr>
+        <w:tabs>
+          <w:tab w:val="num" w:pos="0"/>
+        </w:tabs>
+        <w:spacing w:before="120" w:line="360" w:lineRule="auto"/>
+        <w:ind w:firstLine="697"/>
+        <w:jc w:val="both"/>
+        <w:rPr>
+          <w:kern w:val="28"/>
+          <w:sz w:val="28"/>
+          <w:szCs w:val="28"/>
+        </w:rPr>
+      </w:pPr>
+      <w:r>
+        <w:rPr>
+          <w:sz w:val="28"/>
+          <w:szCs w:val="28"/>
+          <w:lang w:val="en-US" w:bidi="en-US"/>
+        </w:rPr>
+        <w:t>JUnit</w:t>
+      </w:r>
+      <w:r>
+        <w:rPr>
+          <w:sz w:val="28"/>
+          <w:szCs w:val="28"/>
+          <w:lang w:val="uk-UA" w:bidi="en-US"/>
+        </w:rPr>
+        <w:t xml:space="preserve"> </w:t>
+      </w:r>
+      <w:r>
+        <w:rPr>
+          <w:kern w:val="28"/>
+          <w:sz w:val="28"/>
+          <w:szCs w:val="28"/>
+          <w:lang w:val="uk-UA"/>
+        </w:rPr>
+        <w:t>–</w:t>
+      </w:r>
+      <w:r>
+        <w:rPr>
+          <w:kern w:val="28"/>
+          <w:sz w:val="28"/>
+          <w:szCs w:val="28"/>
+          <w:lang w:val="uk-UA"/>
+        </w:rPr>
+        <w:t xml:space="preserve"> </w:t>
+      </w:r>
+      <w:r>
+        <w:rPr>
+          <w:kern w:val="28"/>
+          <w:sz w:val="28"/>
+          <w:szCs w:val="28"/>
+          <w:lang w:val="uk-UA"/>
+        </w:rPr>
+        <w:t xml:space="preserve">бібліотека для </w:t>
       </w:r>
       <w:proofErr w:type="spellStart"/>
-      <w:proofErr w:type="gramStart"/>
-      <w:r>
-        <w:rPr>
-          <w:sz w:val="28"/>
-          <w:szCs w:val="28"/>
-          <w:lang w:bidi="en-US"/>
-        </w:rPr>
-        <w:t>тд</w:t>
+      <w:r>
+        <w:rPr>
+          <w:kern w:val="28"/>
+          <w:sz w:val="28"/>
+          <w:szCs w:val="28"/>
+          <w:lang w:val="uk-UA"/>
+        </w:rPr>
+        <w:t>юніт</w:t>
       </w:r>
       <w:proofErr w:type="spellEnd"/>
-      <w:proofErr w:type="gramEnd"/>
-      <w:r>
-        <w:rPr>
-          <w:sz w:val="28"/>
-          <w:szCs w:val="28"/>
-          <w:lang w:bidi="en-US"/>
-        </w:rPr>
-        <w:t xml:space="preserve"> и </w:t>
+      <w:r>
+        <w:rPr>
+          <w:kern w:val="28"/>
+          <w:sz w:val="28"/>
+          <w:szCs w:val="28"/>
+          <w:lang w:val="uk-UA"/>
+        </w:rPr>
+        <w:t xml:space="preserve"> тестування</w:t>
+      </w:r>
+      <w:r>
+        <w:rPr>
+          <w:kern w:val="28"/>
+          <w:sz w:val="28"/>
+          <w:szCs w:val="28"/>
+        </w:rPr>
+        <w:t>;</w:t>
+      </w:r>
+    </w:p>
+    <w:p>
+      <w:pPr>
+        <w:tabs>
+          <w:tab w:val="num" w:pos="0"/>
+        </w:tabs>
+        <w:spacing w:before="120" w:line="360" w:lineRule="auto"/>
+        <w:ind w:firstLine="697"/>
+        <w:jc w:val="both"/>
+        <w:rPr>
+          <w:kern w:val="28"/>
+          <w:sz w:val="28"/>
+          <w:szCs w:val="28"/>
+        </w:rPr>
+      </w:pPr>
+      <w:r>
+        <w:rPr>
+          <w:kern w:val="28"/>
+          <w:sz w:val="28"/>
+          <w:szCs w:val="28"/>
+          <w:lang w:val="en-US"/>
+        </w:rPr>
+        <w:t>Log</w:t>
+      </w:r>
+      <w:r>
+        <w:rPr>
+          <w:kern w:val="28"/>
+          <w:sz w:val="28"/>
+          <w:szCs w:val="28"/>
+          <w:lang w:val="uk-UA"/>
+        </w:rPr>
+        <w:t>4</w:t>
+      </w:r>
+      <w:r>
+        <w:rPr>
+          <w:kern w:val="28"/>
+          <w:sz w:val="28"/>
+          <w:szCs w:val="28"/>
+          <w:lang w:val="en-US"/>
+        </w:rPr>
+        <w:t>J</w:t>
+      </w:r>
+      <w:r>
+        <w:rPr>
+          <w:kern w:val="28"/>
+          <w:sz w:val="28"/>
+          <w:szCs w:val="28"/>
+          <w:lang w:val="uk-UA"/>
+        </w:rPr>
+        <w:t xml:space="preserve"> </w:t>
+      </w:r>
+      <w:r>
+        <w:rPr>
+          <w:kern w:val="28"/>
+          <w:sz w:val="28"/>
+          <w:szCs w:val="28"/>
+          <w:lang w:val="uk-UA"/>
+        </w:rPr>
+        <w:t>–</w:t>
+      </w:r>
+      <w:r>
+        <w:rPr>
+          <w:kern w:val="28"/>
+          <w:sz w:val="28"/>
+          <w:szCs w:val="28"/>
+          <w:lang w:val="uk-UA"/>
+        </w:rPr>
+        <w:t xml:space="preserve"> </w:t>
+      </w:r>
+      <w:r>
+        <w:rPr>
+          <w:kern w:val="28"/>
+          <w:sz w:val="28"/>
+          <w:szCs w:val="28"/>
+          <w:lang w:val="uk-UA"/>
+        </w:rPr>
+        <w:t xml:space="preserve">бібліотека для </w:t>
       </w:r>
       <w:proofErr w:type="spellStart"/>
       <w:r>
         <w:rPr>
-          <w:sz w:val="28"/>
-          <w:szCs w:val="28"/>
-          <w:lang w:bidi="en-US"/>
-        </w:rPr>
-        <w:t>тп</w:t>
+          <w:kern w:val="28"/>
+          <w:sz w:val="28"/>
+          <w:szCs w:val="28"/>
+          <w:lang w:val="uk-UA"/>
+        </w:rPr>
+        <w:t>логування</w:t>
       </w:r>
       <w:proofErr w:type="spellEnd"/>
       <w:r>
         <w:rPr>
-          <w:sz w:val="28"/>
-          <w:szCs w:val="28"/>
-          <w:lang w:bidi="en-US"/>
-        </w:rPr>
-        <w:t>, короче сами заполните</w:t>
-      </w:r>
-      <w:r>
-        <w:rPr>
-          <w:sz w:val="28"/>
-          <w:szCs w:val="28"/>
-          <w:lang w:bidi="en-US"/>
-        </w:rPr>
-        <w:t>, вот!</w:t>
-      </w:r>
-    </w:p>
-    <w:p>
-      <w:pPr>
-        <w:spacing w:line="360" w:lineRule="auto"/>
-        <w:ind w:firstLine="709"/>
+          <w:kern w:val="28"/>
+          <w:sz w:val="28"/>
+          <w:szCs w:val="28"/>
+          <w:lang w:val="uk-UA"/>
+        </w:rPr>
+        <w:t xml:space="preserve"> ходу роботи застосунка</w:t>
+      </w:r>
+      <w:r>
+        <w:rPr>
+          <w:kern w:val="28"/>
+          <w:sz w:val="28"/>
+          <w:szCs w:val="28"/>
+        </w:rPr>
+        <w:t>;</w:t>
+      </w:r>
+    </w:p>
+    <w:p>
+      <w:pPr>
+        <w:tabs>
+          <w:tab w:val="num" w:pos="0"/>
+        </w:tabs>
+        <w:spacing w:before="120" w:line="360" w:lineRule="auto"/>
+        <w:ind w:firstLine="697"/>
         <w:jc w:val="both"/>
         <w:rPr>
-          <w:sz w:val="28"/>
-          <w:szCs w:val="28"/>
-          <w:lang w:val="uk-UA"/>
-        </w:rPr>
-      </w:pPr>
-    </w:p>
-    <w:p>
-      <w:pPr>
-        <w:spacing w:after="160" w:line="259" w:lineRule="auto"/>
-        <w:rPr>
-          <w:lang w:val="uk-UA"/>
-        </w:rPr>
-      </w:pPr>
+          <w:kern w:val="28"/>
+          <w:sz w:val="28"/>
+          <w:szCs w:val="28"/>
+        </w:rPr>
+      </w:pPr>
+      <w:r>
+        <w:rPr>
+          <w:sz w:val="28"/>
+          <w:szCs w:val="28"/>
+          <w:lang w:val="en-US" w:bidi="en-US"/>
+        </w:rPr>
+        <w:t>MySQL</w:t>
+      </w:r>
+      <w:r>
+        <w:rPr>
+          <w:sz w:val="28"/>
+          <w:szCs w:val="28"/>
+          <w:lang w:val="uk-UA" w:bidi="en-US"/>
+        </w:rPr>
+        <w:t>-</w:t>
+      </w:r>
+      <w:r>
+        <w:rPr>
+          <w:sz w:val="28"/>
+          <w:szCs w:val="28"/>
+          <w:lang w:val="en-US" w:bidi="en-US"/>
+        </w:rPr>
+        <w:t>connector</w:t>
+      </w:r>
+      <w:r>
+        <w:rPr>
+          <w:sz w:val="28"/>
+          <w:szCs w:val="28"/>
+          <w:lang w:val="uk-UA" w:bidi="en-US"/>
+        </w:rPr>
+        <w:t xml:space="preserve"> </w:t>
+      </w:r>
+      <w:r>
+        <w:rPr>
+          <w:kern w:val="28"/>
+          <w:sz w:val="28"/>
+          <w:szCs w:val="28"/>
+          <w:lang w:val="uk-UA"/>
+        </w:rPr>
+        <w:t>–</w:t>
+      </w:r>
+      <w:r>
+        <w:rPr>
+          <w:kern w:val="28"/>
+          <w:sz w:val="28"/>
+          <w:szCs w:val="28"/>
+          <w:lang w:val="uk-UA"/>
+        </w:rPr>
+        <w:t xml:space="preserve"> </w:t>
+      </w:r>
+      <w:r>
+        <w:rPr>
+          <w:kern w:val="28"/>
+          <w:sz w:val="28"/>
+          <w:szCs w:val="28"/>
+          <w:lang w:val="uk-UA"/>
+        </w:rPr>
+        <w:t xml:space="preserve">бібліотека що реалізує </w:t>
+      </w:r>
+      <w:r>
+        <w:rPr>
+          <w:kern w:val="28"/>
+          <w:sz w:val="28"/>
+          <w:szCs w:val="28"/>
+          <w:lang w:val="en-US"/>
+        </w:rPr>
+        <w:t>JDBC</w:t>
+      </w:r>
+      <w:r>
+        <w:rPr>
+          <w:kern w:val="28"/>
+          <w:sz w:val="28"/>
+          <w:szCs w:val="28"/>
+          <w:lang w:val="uk-UA"/>
+        </w:rPr>
+        <w:t xml:space="preserve"> </w:t>
+      </w:r>
+      <w:r>
+        <w:rPr>
+          <w:kern w:val="28"/>
+          <w:sz w:val="28"/>
+          <w:szCs w:val="28"/>
+          <w:lang w:val="uk-UA"/>
+        </w:rPr>
+        <w:t xml:space="preserve">підключення до СУБД </w:t>
+      </w:r>
+      <w:proofErr w:type="spellStart"/>
+      <w:r>
+        <w:rPr>
+          <w:kern w:val="28"/>
+          <w:sz w:val="28"/>
+          <w:szCs w:val="28"/>
+          <w:lang w:val="en-US"/>
+        </w:rPr>
+        <w:t>Mysql</w:t>
+      </w:r>
+      <w:proofErr w:type="spellEnd"/>
+      <w:r>
+        <w:rPr>
+          <w:kern w:val="28"/>
+          <w:sz w:val="28"/>
+          <w:szCs w:val="28"/>
+        </w:rPr>
+        <w:t>;</w:t>
+      </w:r>
+    </w:p>
+    <w:p>
+      <w:pPr>
+        <w:tabs>
+          <w:tab w:val="num" w:pos="0"/>
+        </w:tabs>
+        <w:spacing w:before="120" w:line="360" w:lineRule="auto"/>
+        <w:ind w:firstLine="697"/>
+        <w:jc w:val="both"/>
+        <w:rPr>
+          <w:kern w:val="28"/>
+          <w:sz w:val="28"/>
+          <w:szCs w:val="28"/>
+        </w:rPr>
+      </w:pPr>
+      <w:r>
+        <w:rPr>
+          <w:kern w:val="28"/>
+          <w:sz w:val="28"/>
+          <w:szCs w:val="28"/>
+          <w:lang w:val="uk-UA"/>
+        </w:rPr>
+        <w:t xml:space="preserve">Був </w:t>
+      </w:r>
+      <w:r>
+        <w:rPr>
+          <w:kern w:val="28"/>
+          <w:sz w:val="28"/>
+          <w:szCs w:val="28"/>
+          <w:lang w:val="uk-UA"/>
+        </w:rPr>
+        <w:t>використаний</w:t>
+      </w:r>
+      <w:r>
+        <w:rPr>
+          <w:kern w:val="28"/>
+          <w:sz w:val="28"/>
+          <w:szCs w:val="28"/>
+          <w:lang w:val="uk-UA"/>
+        </w:rPr>
+        <w:t xml:space="preserve"> </w:t>
+      </w:r>
+      <w:r>
+        <w:rPr>
+          <w:kern w:val="28"/>
+          <w:sz w:val="28"/>
+          <w:szCs w:val="28"/>
+          <w:lang w:val="en-US"/>
+        </w:rPr>
+        <w:t>spring</w:t>
+      </w:r>
+      <w:r>
+        <w:rPr>
+          <w:kern w:val="28"/>
+          <w:sz w:val="28"/>
+          <w:szCs w:val="28"/>
+        </w:rPr>
+        <w:t xml:space="preserve"> </w:t>
+      </w:r>
+      <w:r>
+        <w:rPr>
+          <w:kern w:val="28"/>
+          <w:sz w:val="28"/>
+          <w:szCs w:val="28"/>
+          <w:lang w:val="en-US"/>
+        </w:rPr>
+        <w:t>framework</w:t>
+      </w:r>
+      <w:r>
+        <w:rPr>
+          <w:kern w:val="28"/>
+          <w:sz w:val="28"/>
+          <w:szCs w:val="28"/>
+          <w:lang w:val="uk-UA"/>
+        </w:rPr>
+        <w:t xml:space="preserve">, а саме дві його частини </w:t>
+      </w:r>
+      <w:r>
+        <w:rPr>
+          <w:kern w:val="28"/>
+          <w:sz w:val="28"/>
+          <w:szCs w:val="28"/>
+          <w:lang w:val="en-US"/>
+        </w:rPr>
+        <w:t>spring</w:t>
+      </w:r>
+      <w:r>
+        <w:rPr>
+          <w:kern w:val="28"/>
+          <w:sz w:val="28"/>
+          <w:szCs w:val="28"/>
+        </w:rPr>
+        <w:t xml:space="preserve"> </w:t>
+      </w:r>
+      <w:r>
+        <w:rPr>
+          <w:kern w:val="28"/>
+          <w:sz w:val="28"/>
+          <w:szCs w:val="28"/>
+          <w:lang w:val="en-US"/>
+        </w:rPr>
+        <w:t>context</w:t>
+      </w:r>
+      <w:r>
+        <w:rPr>
+          <w:kern w:val="28"/>
+          <w:sz w:val="28"/>
+          <w:szCs w:val="28"/>
+        </w:rPr>
+        <w:t xml:space="preserve"> </w:t>
+      </w:r>
+      <w:r>
+        <w:rPr>
+          <w:kern w:val="28"/>
+          <w:sz w:val="28"/>
+          <w:szCs w:val="28"/>
+          <w:lang w:val="uk-UA"/>
+        </w:rPr>
+        <w:t xml:space="preserve">та </w:t>
+      </w:r>
+      <w:r>
+        <w:rPr>
+          <w:kern w:val="28"/>
+          <w:sz w:val="28"/>
+          <w:szCs w:val="28"/>
+          <w:lang w:val="en-US"/>
+        </w:rPr>
+        <w:t>spring</w:t>
+      </w:r>
+      <w:r>
+        <w:rPr>
+          <w:kern w:val="28"/>
+          <w:sz w:val="28"/>
+          <w:szCs w:val="28"/>
+        </w:rPr>
+        <w:t xml:space="preserve"> </w:t>
+      </w:r>
+      <w:proofErr w:type="spellStart"/>
+      <w:r>
+        <w:rPr>
+          <w:kern w:val="28"/>
+          <w:sz w:val="28"/>
+          <w:szCs w:val="28"/>
+          <w:lang w:val="en-US"/>
+        </w:rPr>
+        <w:t>jdbc</w:t>
+      </w:r>
+      <w:proofErr w:type="spellEnd"/>
+      <w:r>
+        <w:rPr>
+          <w:kern w:val="28"/>
+          <w:sz w:val="28"/>
+          <w:szCs w:val="28"/>
+        </w:rPr>
+        <w:t>.</w:t>
+      </w:r>
+      <w:r>
+        <w:rPr>
+          <w:kern w:val="28"/>
+          <w:sz w:val="28"/>
+          <w:szCs w:val="28"/>
+          <w:lang w:val="en-US"/>
+        </w:rPr>
+        <w:t>Spring</w:t>
+      </w:r>
+      <w:r>
+        <w:rPr>
+          <w:kern w:val="28"/>
+          <w:sz w:val="28"/>
+          <w:szCs w:val="28"/>
+        </w:rPr>
+        <w:t xml:space="preserve"> </w:t>
+      </w:r>
+      <w:r>
+        <w:rPr>
+          <w:kern w:val="28"/>
+          <w:sz w:val="28"/>
+          <w:szCs w:val="28"/>
+          <w:lang w:val="en-US"/>
+        </w:rPr>
+        <w:t>context</w:t>
+      </w:r>
+      <w:r>
+        <w:rPr>
+          <w:kern w:val="28"/>
+          <w:sz w:val="28"/>
+          <w:szCs w:val="28"/>
+        </w:rPr>
+        <w:t xml:space="preserve"> </w:t>
+      </w:r>
+      <w:r>
+        <w:rPr>
+          <w:kern w:val="28"/>
+          <w:sz w:val="28"/>
+          <w:szCs w:val="28"/>
+          <w:lang w:val="uk-UA"/>
+        </w:rPr>
+        <w:t xml:space="preserve">забезпечує просту та зручну реалізацію </w:t>
+      </w:r>
+      <w:r>
+        <w:rPr>
+          <w:kern w:val="28"/>
+          <w:sz w:val="28"/>
+          <w:szCs w:val="28"/>
+          <w:lang w:val="uk-UA"/>
+        </w:rPr>
+        <w:lastRenderedPageBreak/>
+        <w:t xml:space="preserve">останнього з </w:t>
+      </w:r>
+      <w:r>
+        <w:rPr>
+          <w:kern w:val="28"/>
+          <w:sz w:val="28"/>
+          <w:szCs w:val="28"/>
+          <w:lang w:val="en-US"/>
+        </w:rPr>
+        <w:t>SOLID</w:t>
+      </w:r>
+      <w:r>
+        <w:rPr>
+          <w:kern w:val="28"/>
+          <w:sz w:val="28"/>
+          <w:szCs w:val="28"/>
+        </w:rPr>
+        <w:t xml:space="preserve"> </w:t>
+      </w:r>
+      <w:r>
+        <w:rPr>
+          <w:kern w:val="28"/>
+          <w:sz w:val="28"/>
+          <w:szCs w:val="28"/>
+          <w:lang w:val="uk-UA"/>
+        </w:rPr>
+        <w:t xml:space="preserve">принципів, а саме </w:t>
+      </w:r>
+      <w:r>
+        <w:rPr>
+          <w:kern w:val="28"/>
+          <w:sz w:val="28"/>
+          <w:szCs w:val="28"/>
+          <w:lang w:val="en-US"/>
+        </w:rPr>
+        <w:t>dependency</w:t>
+      </w:r>
+      <w:r>
+        <w:rPr>
+          <w:kern w:val="28"/>
+          <w:sz w:val="28"/>
+          <w:szCs w:val="28"/>
+        </w:rPr>
+        <w:t xml:space="preserve"> </w:t>
+      </w:r>
+      <w:r>
+        <w:rPr>
+          <w:kern w:val="28"/>
+          <w:sz w:val="28"/>
+          <w:szCs w:val="28"/>
+          <w:lang w:val="en-US"/>
+        </w:rPr>
+        <w:t>inversion</w:t>
+      </w:r>
+      <w:r>
+        <w:rPr>
+          <w:kern w:val="28"/>
+          <w:sz w:val="28"/>
+          <w:szCs w:val="28"/>
+        </w:rPr>
+        <w:t xml:space="preserve"> (</w:t>
+      </w:r>
+      <w:r>
+        <w:rPr>
+          <w:kern w:val="28"/>
+          <w:sz w:val="28"/>
+          <w:szCs w:val="28"/>
+          <w:lang w:val="uk-UA"/>
+        </w:rPr>
+        <w:t>інверсія</w:t>
+      </w:r>
+      <w:r>
+        <w:rPr>
+          <w:kern w:val="28"/>
+          <w:sz w:val="28"/>
+          <w:szCs w:val="28"/>
+        </w:rPr>
+        <w:t xml:space="preserve"> </w:t>
+      </w:r>
+      <w:proofErr w:type="spellStart"/>
+      <w:r>
+        <w:rPr>
+          <w:kern w:val="28"/>
+          <w:sz w:val="28"/>
+          <w:szCs w:val="28"/>
+          <w:lang w:val="uk-UA"/>
+        </w:rPr>
+        <w:t>залежностей</w:t>
+      </w:r>
+      <w:proofErr w:type="spellEnd"/>
+      <w:r>
+        <w:rPr>
+          <w:kern w:val="28"/>
+          <w:sz w:val="28"/>
+          <w:szCs w:val="28"/>
+          <w:lang w:val="uk-UA"/>
+        </w:rPr>
+        <w:t>)</w:t>
+      </w:r>
+      <w:r>
+        <w:rPr>
+          <w:kern w:val="28"/>
+          <w:sz w:val="28"/>
+          <w:szCs w:val="28"/>
+          <w:lang w:val="uk-UA"/>
+        </w:rPr>
+        <w:t>.</w:t>
+      </w:r>
+    </w:p>
+    <w:p>
+      <w:pPr>
+        <w:tabs>
+          <w:tab w:val="num" w:pos="0"/>
+        </w:tabs>
+        <w:spacing w:before="120" w:line="360" w:lineRule="auto"/>
+        <w:ind w:firstLine="697"/>
+        <w:jc w:val="both"/>
+        <w:rPr>
+          <w:kern w:val="28"/>
+          <w:sz w:val="28"/>
+          <w:szCs w:val="28"/>
+          <w:lang w:val="uk-UA"/>
+        </w:rPr>
+      </w:pPr>
+      <w:r>
+        <w:rPr>
+          <w:kern w:val="28"/>
+          <w:sz w:val="28"/>
+          <w:szCs w:val="28"/>
+          <w:lang w:val="uk-UA"/>
+        </w:rPr>
+        <w:t xml:space="preserve">У свою чергу </w:t>
+      </w:r>
+      <w:proofErr w:type="spellStart"/>
+      <w:r>
+        <w:rPr>
+          <w:kern w:val="28"/>
+          <w:sz w:val="28"/>
+          <w:szCs w:val="28"/>
+          <w:lang w:val="uk-UA"/>
+        </w:rPr>
+        <w:t>spring</w:t>
+      </w:r>
+      <w:proofErr w:type="spellEnd"/>
+      <w:r>
+        <w:rPr>
+          <w:kern w:val="28"/>
+          <w:sz w:val="28"/>
+          <w:szCs w:val="28"/>
+          <w:lang w:val="uk-UA"/>
+        </w:rPr>
+        <w:t xml:space="preserve"> </w:t>
+      </w:r>
+      <w:proofErr w:type="spellStart"/>
+      <w:r>
+        <w:rPr>
+          <w:kern w:val="28"/>
+          <w:sz w:val="28"/>
+          <w:szCs w:val="28"/>
+          <w:lang w:val="uk-UA"/>
+        </w:rPr>
+        <w:t>jdbc</w:t>
+      </w:r>
+      <w:proofErr w:type="spellEnd"/>
+      <w:r>
+        <w:rPr>
+          <w:kern w:val="28"/>
+          <w:sz w:val="28"/>
+          <w:szCs w:val="28"/>
+          <w:lang w:val="uk-UA"/>
+        </w:rPr>
+        <w:t xml:space="preserve"> надає абстракцію над рутинними діями з встановленням з’єднання з базою даних, утримання транзакції та таке інше, що дає змогу </w:t>
+      </w:r>
+      <w:r>
+        <w:rPr>
+          <w:kern w:val="28"/>
+          <w:sz w:val="28"/>
+          <w:szCs w:val="28"/>
+          <w:lang w:val="uk-UA"/>
+        </w:rPr>
+        <w:t xml:space="preserve">сфокусуватися на розробці </w:t>
+      </w:r>
+      <w:r>
+        <w:rPr>
+          <w:kern w:val="28"/>
+          <w:sz w:val="28"/>
+          <w:szCs w:val="28"/>
+          <w:lang w:val="en-US"/>
+        </w:rPr>
+        <w:t>SQL</w:t>
+      </w:r>
+      <w:r>
+        <w:rPr>
+          <w:kern w:val="28"/>
+          <w:sz w:val="28"/>
+          <w:szCs w:val="28"/>
+        </w:rPr>
+        <w:t xml:space="preserve"> </w:t>
+      </w:r>
+      <w:r>
+        <w:rPr>
+          <w:kern w:val="28"/>
+          <w:sz w:val="28"/>
+          <w:szCs w:val="28"/>
+          <w:lang w:val="uk-UA"/>
+        </w:rPr>
+        <w:t xml:space="preserve">запитів, замість </w:t>
+      </w:r>
+      <w:proofErr w:type="spellStart"/>
+      <w:r>
+        <w:rPr>
+          <w:kern w:val="28"/>
+          <w:sz w:val="28"/>
+          <w:szCs w:val="28"/>
+          <w:lang w:val="uk-UA"/>
+        </w:rPr>
+        <w:t>низькорівневого</w:t>
+      </w:r>
+      <w:proofErr w:type="spellEnd"/>
+      <w:r>
+        <w:rPr>
+          <w:kern w:val="28"/>
+          <w:sz w:val="28"/>
+          <w:szCs w:val="28"/>
+          <w:lang w:val="uk-UA"/>
+        </w:rPr>
+        <w:t xml:space="preserve"> програмування.</w:t>
+      </w:r>
+    </w:p>
+    <w:p>
+      <w:pPr>
+        <w:tabs>
+          <w:tab w:val="num" w:pos="0"/>
+        </w:tabs>
+        <w:spacing w:before="120" w:line="360" w:lineRule="auto"/>
+        <w:ind w:firstLine="697"/>
+        <w:jc w:val="both"/>
+        <w:rPr>
+          <w:lang w:val="uk-UA"/>
+        </w:rPr>
+      </w:pPr>
+      <w:r>
+        <w:rPr>
+          <w:kern w:val="28"/>
+          <w:sz w:val="28"/>
+          <w:szCs w:val="28"/>
+          <w:lang w:val="uk-UA"/>
+        </w:rPr>
+        <w:tab/>
+        <w:t xml:space="preserve">Системою збірки застосунку було обрано </w:t>
+      </w:r>
+      <w:r>
+        <w:rPr>
+          <w:kern w:val="28"/>
+          <w:sz w:val="28"/>
+          <w:szCs w:val="28"/>
+          <w:lang w:val="en-US"/>
+        </w:rPr>
+        <w:t>maven</w:t>
+      </w:r>
+      <w:r>
+        <w:rPr>
+          <w:kern w:val="28"/>
+          <w:sz w:val="28"/>
+          <w:szCs w:val="28"/>
+          <w:lang w:val="uk-UA"/>
+        </w:rPr>
+        <w:t xml:space="preserve">, це класичне рішення для програм, що написані мовою програмування </w:t>
+      </w:r>
+      <w:r>
+        <w:rPr>
+          <w:kern w:val="28"/>
+          <w:sz w:val="28"/>
+          <w:szCs w:val="28"/>
+          <w:lang w:val="en-US"/>
+        </w:rPr>
+        <w:t>java</w:t>
+      </w:r>
+      <w:r>
+        <w:rPr>
+          <w:kern w:val="28"/>
+          <w:sz w:val="28"/>
+          <w:szCs w:val="28"/>
+        </w:rPr>
+        <w:t>.</w:t>
+      </w:r>
       <w:r>
         <w:rPr>
           <w:lang w:val="uk-UA"/>
@@ -16210,6 +17282,7 @@
     <w:lsdException w:name="HTML Sample" w:semiHidden="1" w:unhideWhenUsed="1"/>
     <w:lsdException w:name="HTML Typewriter" w:semiHidden="1" w:unhideWhenUsed="1"/>
     <w:lsdException w:name="HTML Variable" w:semiHidden="1" w:unhideWhenUsed="1"/>
+    <w:lsdException w:name="Normal Table" w:semiHidden="1" w:unhideWhenUsed="1"/>
     <w:lsdException w:name="annotation subject" w:semiHidden="1" w:unhideWhenUsed="1"/>
     <w:lsdException w:name="No List" w:semiHidden="1" w:unhideWhenUsed="1"/>
     <w:lsdException w:name="Outline List 1" w:semiHidden="1" w:unhideWhenUsed="1"/>
@@ -16252,8 +17325,11 @@
     <w:lsdException w:name="Table Contemporary" w:semiHidden="1" w:unhideWhenUsed="1"/>
     <w:lsdException w:name="Table Elegant" w:semiHidden="1" w:unhideWhenUsed="1"/>
     <w:lsdException w:name="Table Professional" w:semiHidden="1" w:unhideWhenUsed="1"/>
+    <w:lsdException w:name="Table Subtle 1" w:semiHidden="1" w:unhideWhenUsed="1"/>
     <w:lsdException w:name="Table Subtle 2" w:semiHidden="1" w:unhideWhenUsed="1"/>
     <w:lsdException w:name="Table Web 1" w:semiHidden="1" w:unhideWhenUsed="1"/>
+    <w:lsdException w:name="Table Web 2" w:semiHidden="1" w:unhideWhenUsed="1"/>
+    <w:lsdException w:name="Table Web 3" w:semiHidden="1" w:unhideWhenUsed="1"/>
     <w:lsdException w:name="Balloon Text" w:semiHidden="1" w:unhideWhenUsed="1"/>
     <w:lsdException w:name="Table Grid" w:uiPriority="39"/>
     <w:lsdException w:name="Table Theme" w:semiHidden="1" w:unhideWhenUsed="1"/>

</xml_diff>

<commit_message>
add information about git
</commit_message>
<xml_diff>
--- a/курсач БД.docx
+++ b/курсач БД.docx
@@ -4494,7 +4494,10 @@
         <w:ind w:firstLine="697"/>
         <w:jc w:val="both"/>
         <w:rPr>
-          <w:lang w:val="uk-UA"/>
+          <w:kern w:val="28"/>
+          <w:sz w:val="28"/>
+          <w:szCs w:val="28"/>
+          <w:lang w:val="en-US"/>
         </w:rPr>
       </w:pPr>
       <w:r>
@@ -4541,6 +4544,196 @@
           <w:szCs w:val="28"/>
         </w:rPr>
         <w:t>.</w:t>
+      </w:r>
+    </w:p>
+    <w:p>
+      <w:pPr>
+        <w:tabs>
+          <w:tab w:val="num" w:pos="0"/>
+        </w:tabs>
+        <w:spacing w:before="120" w:line="360" w:lineRule="auto"/>
+        <w:ind w:firstLine="697"/>
+        <w:jc w:val="both"/>
+        <w:rPr>
+          <w:kern w:val="28"/>
+          <w:sz w:val="28"/>
+          <w:szCs w:val="28"/>
+          <w:lang w:val="uk-UA"/>
+        </w:rPr>
+      </w:pPr>
+      <w:r>
+        <w:rPr>
+          <w:kern w:val="28"/>
+          <w:sz w:val="28"/>
+          <w:szCs w:val="28"/>
+          <w:lang w:val="en-US"/>
+        </w:rPr>
+        <w:tab/>
+      </w:r>
+      <w:r>
+        <w:rPr>
+          <w:kern w:val="28"/>
+          <w:sz w:val="28"/>
+          <w:szCs w:val="28"/>
+        </w:rPr>
+        <w:t>Системою</w:t>
+      </w:r>
+      <w:r>
+        <w:rPr>
+          <w:kern w:val="28"/>
+          <w:sz w:val="28"/>
+          <w:szCs w:val="28"/>
+        </w:rPr>
+        <w:t xml:space="preserve"> </w:t>
+      </w:r>
+      <w:r>
+        <w:rPr>
+          <w:kern w:val="28"/>
+          <w:sz w:val="28"/>
+          <w:szCs w:val="28"/>
+        </w:rPr>
+        <w:t>контроля</w:t>
+      </w:r>
+      <w:r>
+        <w:rPr>
+          <w:kern w:val="28"/>
+          <w:sz w:val="28"/>
+          <w:szCs w:val="28"/>
+        </w:rPr>
+        <w:t xml:space="preserve"> </w:t>
+      </w:r>
+      <w:r>
+        <w:rPr>
+          <w:kern w:val="28"/>
+          <w:sz w:val="28"/>
+          <w:szCs w:val="28"/>
+        </w:rPr>
+        <w:t>в</w:t>
+      </w:r>
+      <w:proofErr w:type="spellStart"/>
+      <w:r>
+        <w:rPr>
+          <w:kern w:val="28"/>
+          <w:sz w:val="28"/>
+          <w:szCs w:val="28"/>
+          <w:lang w:val="uk-UA"/>
+        </w:rPr>
+        <w:t>ерсій</w:t>
+      </w:r>
+      <w:proofErr w:type="spellEnd"/>
+      <w:r>
+        <w:rPr>
+          <w:kern w:val="28"/>
+          <w:sz w:val="28"/>
+          <w:szCs w:val="28"/>
+          <w:lang w:val="uk-UA"/>
+        </w:rPr>
+        <w:t xml:space="preserve"> був </w:t>
+      </w:r>
+      <w:proofErr w:type="spellStart"/>
+      <w:r>
+        <w:rPr>
+          <w:kern w:val="28"/>
+          <w:sz w:val="28"/>
+          <w:szCs w:val="28"/>
+          <w:lang w:val="uk-UA"/>
+        </w:rPr>
+        <w:t>обран</w:t>
+      </w:r>
+      <w:proofErr w:type="spellEnd"/>
+      <w:r>
+        <w:rPr>
+          <w:kern w:val="28"/>
+          <w:sz w:val="28"/>
+          <w:szCs w:val="28"/>
+          <w:lang w:val="uk-UA"/>
+        </w:rPr>
+        <w:t xml:space="preserve"> </w:t>
+      </w:r>
+      <w:r>
+        <w:rPr>
+          <w:kern w:val="28"/>
+          <w:sz w:val="28"/>
+          <w:szCs w:val="28"/>
+          <w:lang w:val="en-US"/>
+        </w:rPr>
+        <w:t>GIT</w:t>
+      </w:r>
+      <w:r>
+        <w:rPr>
+          <w:kern w:val="28"/>
+          <w:sz w:val="28"/>
+          <w:szCs w:val="28"/>
+          <w:lang w:val="uk-UA"/>
+        </w:rPr>
+        <w:t xml:space="preserve">, а саме його реалізація у вигляді </w:t>
+      </w:r>
+      <w:r>
+        <w:rPr>
+          <w:kern w:val="28"/>
+          <w:sz w:val="28"/>
+          <w:szCs w:val="28"/>
+          <w:lang w:val="en-US"/>
+        </w:rPr>
+        <w:t>GitHub</w:t>
+      </w:r>
+      <w:r>
+        <w:rPr>
+          <w:kern w:val="28"/>
+          <w:sz w:val="28"/>
+          <w:szCs w:val="28"/>
+          <w:lang w:val="uk-UA"/>
+        </w:rPr>
+        <w:t>’а. Це надало змогу нашій команді розподіллено працювати над проектом з належним рівнем ефективності.</w:t>
+      </w:r>
+    </w:p>
+    <w:p>
+      <w:pPr>
+        <w:tabs>
+          <w:tab w:val="num" w:pos="0"/>
+        </w:tabs>
+        <w:spacing w:before="120" w:line="360" w:lineRule="auto"/>
+        <w:ind w:firstLine="697"/>
+        <w:jc w:val="both"/>
+        <w:rPr>
+          <w:lang w:val="uk-UA"/>
+        </w:rPr>
+      </w:pPr>
+      <w:r>
+        <w:rPr>
+          <w:kern w:val="28"/>
+          <w:sz w:val="28"/>
+          <w:szCs w:val="28"/>
+          <w:lang w:val="uk-UA"/>
+        </w:rPr>
+        <w:tab/>
+      </w:r>
+      <w:r>
+        <w:rPr>
+          <w:kern w:val="28"/>
+          <w:sz w:val="28"/>
+          <w:szCs w:val="28"/>
+          <w:lang w:val="en-US"/>
+        </w:rPr>
+        <w:t xml:space="preserve">// </w:t>
+      </w:r>
+      <w:r>
+        <w:rPr>
+          <w:kern w:val="28"/>
+          <w:sz w:val="28"/>
+          <w:szCs w:val="28"/>
+          <w:lang w:val="uk-UA"/>
+        </w:rPr>
+        <w:t xml:space="preserve">Паша, напиши про </w:t>
+      </w:r>
+      <w:r>
+        <w:rPr>
+          <w:kern w:val="28"/>
+          <w:sz w:val="28"/>
+          <w:szCs w:val="28"/>
+          <w:lang w:val="en-US"/>
+        </w:rPr>
+        <w:t>JS</w:t>
       </w:r>
       <w:r>
         <w:rPr>

</xml_diff>